<commit_message>
JT - resume fix
</commit_message>
<xml_diff>
--- a/documents/resume.docx
+++ b/documents/resume.docx
@@ -11,8 +11,8 @@
         <w:jc w:val="center"/>
         <w:rPr>
           <w:rFonts w:ascii="Imprint MT Shadow" w:hAnsi="Imprint MT Shadow"/>
-          <w:sz w:val="24"/>
-          <w:szCs w:val="24"/>
+          <w:sz w:val="40"/>
+          <w:szCs w:val="40"/>
         </w:rPr>
       </w:pPr>
       <w:r>
@@ -59,25 +59,6 @@
     </w:p>
     <w:p>
       <w:pPr>
-        <w:pStyle w:val="Header"/>
-        <w:jc w:val="center"/>
-        <w:rPr>
-          <w:rStyle w:val="Hyperlink"/>
-          <w:color w:val="auto"/>
-          <w:u w:val="none"/>
-        </w:rPr>
-      </w:pPr>
-      <w:r>
-        <w:rPr>
-          <w:rStyle w:val="Hyperlink"/>
-          <w:color w:val="auto"/>
-          <w:u w:val="none"/>
-        </w:rPr>
-        <w:t>Portfolio: justinmtran.github.io</w:t>
-      </w:r>
-    </w:p>
-    <w:p>
-      <w:pPr>
         <w:pBdr>
           <w:bottom w:val="thinThickSmallGap" w:sz="12" w:space="1" w:color="auto"/>
         </w:pBdr>
@@ -883,11 +864,6 @@
       <w:pPr>
         <w:pStyle w:val="Header"/>
         <w:jc w:val="center"/>
-        <w:rPr>
-          <w:rStyle w:val="Hyperlink"/>
-          <w:color w:val="auto"/>
-          <w:u w:val="none"/>
-        </w:rPr>
       </w:pPr>
       <w:r>
         <w:t>7882 Dimarco Court |</w:t>
@@ -911,20 +887,6 @@
           <w:t>justinmtran@gmail.com</w:t>
         </w:r>
       </w:hyperlink>
-    </w:p>
-    <w:p>
-      <w:pPr>
-        <w:pStyle w:val="Header"/>
-        <w:jc w:val="center"/>
-      </w:pPr>
-      <w:r>
-        <w:rPr>
-          <w:rStyle w:val="Hyperlink"/>
-          <w:color w:val="auto"/>
-          <w:u w:val="none"/>
-        </w:rPr>
-        <w:t>Portfolio: justinmtran.github.io</w:t>
-      </w:r>
       <w:bookmarkStart w:id="0" w:name="_GoBack"/>
       <w:bookmarkEnd w:id="0"/>
     </w:p>
@@ -1459,6 +1421,32 @@
 
 <file path=word/numbering.xml><?xml version="1.0" encoding="utf-8"?>
 <w:numbering xmlns:wpc="http://schemas.microsoft.com/office/word/2010/wordprocessingCanvas" xmlns:cx="http://schemas.microsoft.com/office/drawing/2014/chartex" xmlns:cx1="http://schemas.microsoft.com/office/drawing/2015/9/8/chartex" xmlns:cx2="http://schemas.microsoft.com/office/drawing/2015/10/21/chartex" xmlns:cx3="http://schemas.microsoft.com/office/drawing/2016/5/9/chartex" xmlns:cx4="http://schemas.microsoft.com/office/drawing/2016/5/10/chartex" xmlns:cx5="http://schemas.microsoft.com/office/drawing/2016/5/11/chartex" xmlns:cx6="http://schemas.microsoft.com/office/drawing/2016/5/12/chartex" xmlns:cx7="http://schemas.microsoft.com/office/drawing/2016/5/13/chartex" xmlns:cx8="http://schemas.microsoft.com/office/drawing/2016/5/14/chartex" xmlns:mc="http://schemas.openxmlformats.org/markup-compatibility/2006" xmlns:aink="http://schemas.microsoft.com/office/drawing/2016/ink" xmlns:o="urn:schemas-microsoft-com:office:office" xmlns:r="http://schemas.openxmlformats.org/officeDocument/2006/relationships" xmlns:m="http://schemas.openxmlformats.org/officeDocument/2006/math" xmlns:v="urn:schemas-microsoft-com:vml" xmlns:wp14="http://schemas.microsoft.com/office/word/2010/wordprocessingDrawing" xmlns:wp="http://schemas.openxmlformats.org/drawingml/2006/wordprocessingDrawing" xmlns:w10="urn:schemas-microsoft-com:office:word" xmlns:w="http://schemas.openxmlformats.org/wordprocessingml/2006/main" xmlns:w14="http://schemas.microsoft.com/office/word/2010/wordml" xmlns:w15="http://schemas.microsoft.com/office/word/2012/wordml" xmlns:w16se="http://schemas.microsoft.com/office/word/2015/wordml/symex" xmlns:wpg="http://schemas.microsoft.com/office/word/2010/wordprocessingGroup" xmlns:wpi="http://schemas.microsoft.com/office/word/2010/wordprocessingInk" xmlns:wne="http://schemas.microsoft.com/office/word/2006/wordml" xmlns:wps="http://schemas.microsoft.com/office/word/2010/wordprocessingShape" mc:Ignorable="w14 w15 w16se wp14">
+  <w:numPicBullet w:numPicBulletId="0">
+    <w:pict>
+      <v:shapetype id="_x0000_t75" coordsize="21600,21600" o:spt="75" o:preferrelative="t" path="m@4@5l@4@11@9@11@9@5xe" filled="f" stroked="f">
+        <v:stroke joinstyle="miter"/>
+        <v:formulas>
+          <v:f eqn="if lineDrawn pixelLineWidth 0"/>
+          <v:f eqn="sum @0 1 0"/>
+          <v:f eqn="sum 0 0 @1"/>
+          <v:f eqn="prod @2 1 2"/>
+          <v:f eqn="prod @3 21600 pixelWidth"/>
+          <v:f eqn="prod @3 21600 pixelHeight"/>
+          <v:f eqn="sum @0 0 1"/>
+          <v:f eqn="prod @6 1 2"/>
+          <v:f eqn="prod @7 21600 pixelWidth"/>
+          <v:f eqn="sum @8 21600 0"/>
+          <v:f eqn="prod @7 21600 pixelHeight"/>
+          <v:f eqn="sum @10 21600 0"/>
+        </v:formulas>
+        <v:path o:extrusionok="f" gradientshapeok="t" o:connecttype="rect"/>
+        <o:lock v:ext="edit" aspectratio="t"/>
+      </v:shapetype>
+      <v:shape id="_x0000_i1029" type="#_x0000_t75" style="width:47.55pt;height:47.55pt;flip:x;visibility:visible;mso-wrap-style:square" o:bullet="t">
+        <v:imagedata r:id="rId1" o:title=""/>
+      </v:shape>
+    </w:pict>
+  </w:numPicBullet>
   <w:abstractNum w:abstractNumId="0" w15:restartNumberingAfterBreak="0">
     <w:nsid w:val="0C9C65E8"/>
     <w:multiLevelType w:val="hybridMultilevel"/>
@@ -4059,7 +4047,7 @@
 </file>
 
 <file path=customXml/itemProps1.xml><?xml version="1.0" encoding="utf-8"?>
-<ds:datastoreItem xmlns:ds="http://schemas.openxmlformats.org/officeDocument/2006/customXml" ds:itemID="{63EE1578-4B8E-41F3-98A2-958CE46DDCC7}">
+<ds:datastoreItem xmlns:ds="http://schemas.openxmlformats.org/officeDocument/2006/customXml" ds:itemID="{CA336145-7548-4C20-8867-8CCAB5567D6D}">
   <ds:schemaRefs>
     <ds:schemaRef ds:uri="http://schemas.openxmlformats.org/officeDocument/2006/bibliography"/>
   </ds:schemaRefs>

</xml_diff>

<commit_message>
JT - update cubix and resume
</commit_message>
<xml_diff>
--- a/documents/resume.docx
+++ b/documents/resume.docx
@@ -1,6 +1,6 @@
 
 <file path=word/document.xml><?xml version="1.0" encoding="utf-8"?>
-<w:document xmlns:wpc="http://schemas.microsoft.com/office/word/2010/wordprocessingCanvas" xmlns:cx="http://schemas.microsoft.com/office/drawing/2014/chartex" xmlns:cx1="http://schemas.microsoft.com/office/drawing/2015/9/8/chartex" xmlns:cx2="http://schemas.microsoft.com/office/drawing/2015/10/21/chartex" xmlns:cx3="http://schemas.microsoft.com/office/drawing/2016/5/9/chartex" xmlns:cx4="http://schemas.microsoft.com/office/drawing/2016/5/10/chartex" xmlns:cx5="http://schemas.microsoft.com/office/drawing/2016/5/11/chartex" xmlns:cx6="http://schemas.microsoft.com/office/drawing/2016/5/12/chartex" xmlns:cx7="http://schemas.microsoft.com/office/drawing/2016/5/13/chartex" xmlns:cx8="http://schemas.microsoft.com/office/drawing/2016/5/14/chartex" xmlns:mc="http://schemas.openxmlformats.org/markup-compatibility/2006" xmlns:aink="http://schemas.microsoft.com/office/drawing/2016/ink" xmlns:o="urn:schemas-microsoft-com:office:office" xmlns:r="http://schemas.openxmlformats.org/officeDocument/2006/relationships" xmlns:m="http://schemas.openxmlformats.org/officeDocument/2006/math" xmlns:v="urn:schemas-microsoft-com:vml" xmlns:wp14="http://schemas.microsoft.com/office/word/2010/wordprocessingDrawing" xmlns:wp="http://schemas.openxmlformats.org/drawingml/2006/wordprocessingDrawing" xmlns:w10="urn:schemas-microsoft-com:office:word" xmlns:w="http://schemas.openxmlformats.org/wordprocessingml/2006/main" xmlns:w14="http://schemas.microsoft.com/office/word/2010/wordml" xmlns:w15="http://schemas.microsoft.com/office/word/2012/wordml" xmlns:w16se="http://schemas.microsoft.com/office/word/2015/wordml/symex" xmlns:wpg="http://schemas.microsoft.com/office/word/2010/wordprocessingGroup" xmlns:wpi="http://schemas.microsoft.com/office/word/2010/wordprocessingInk" xmlns:wne="http://schemas.microsoft.com/office/word/2006/wordml" xmlns:wps="http://schemas.microsoft.com/office/word/2010/wordprocessingShape" mc:Ignorable="w14 w15 w16se wp14">
+<w:document xmlns:wpc="http://schemas.microsoft.com/office/word/2010/wordprocessingCanvas" xmlns:cx="http://schemas.microsoft.com/office/drawing/2014/chartex" xmlns:cx1="http://schemas.microsoft.com/office/drawing/2015/9/8/chartex" xmlns:cx2="http://schemas.microsoft.com/office/drawing/2015/10/21/chartex" xmlns:cx3="http://schemas.microsoft.com/office/drawing/2016/5/9/chartex" xmlns:cx4="http://schemas.microsoft.com/office/drawing/2016/5/10/chartex" xmlns:cx5="http://schemas.microsoft.com/office/drawing/2016/5/11/chartex" xmlns:cx6="http://schemas.microsoft.com/office/drawing/2016/5/12/chartex" xmlns:cx7="http://schemas.microsoft.com/office/drawing/2016/5/13/chartex" xmlns:cx8="http://schemas.microsoft.com/office/drawing/2016/5/14/chartex" xmlns:mc="http://schemas.openxmlformats.org/markup-compatibility/2006" xmlns:aink="http://schemas.microsoft.com/office/drawing/2016/ink" xmlns:am3d="http://schemas.microsoft.com/office/drawing/2017/model3d" xmlns:o="urn:schemas-microsoft-com:office:office" xmlns:r="http://schemas.openxmlformats.org/officeDocument/2006/relationships" xmlns:m="http://schemas.openxmlformats.org/officeDocument/2006/math" xmlns:v="urn:schemas-microsoft-com:vml" xmlns:wp14="http://schemas.microsoft.com/office/word/2010/wordprocessingDrawing" xmlns:wp="http://schemas.openxmlformats.org/drawingml/2006/wordprocessingDrawing" xmlns:w10="urn:schemas-microsoft-com:office:word" xmlns:w="http://schemas.openxmlformats.org/wordprocessingml/2006/main" xmlns:w14="http://schemas.microsoft.com/office/word/2010/wordml" xmlns:w15="http://schemas.microsoft.com/office/word/2012/wordml" xmlns:w16cid="http://schemas.microsoft.com/office/word/2016/wordml/cid" xmlns:w16se="http://schemas.microsoft.com/office/word/2015/wordml/symex" xmlns:wpg="http://schemas.microsoft.com/office/word/2010/wordprocessingGroup" xmlns:wpi="http://schemas.microsoft.com/office/word/2010/wordprocessingInk" xmlns:wne="http://schemas.microsoft.com/office/word/2006/wordml" xmlns:wps="http://schemas.microsoft.com/office/word/2010/wordprocessingShape" mc:Ignorable="w14 w15 w16se w16cid wp14">
   <w:body>
     <w:p>
       <w:pPr>
@@ -59,6 +59,61 @@
     </w:p>
     <w:p>
       <w:pPr>
+        <w:pStyle w:val="Header"/>
+        <w:jc w:val="center"/>
+        <w:rPr>
+          <w:rStyle w:val="Hyperlink"/>
+          <w:color w:val="auto"/>
+          <w:u w:val="none"/>
+        </w:rPr>
+      </w:pPr>
+    </w:p>
+    <w:p>
+      <w:pPr>
+        <w:pBdr>
+          <w:bottom w:val="thinThickSmallGap" w:sz="12" w:space="1" w:color="auto"/>
+        </w:pBdr>
+        <w:spacing w:line="240" w:lineRule="auto"/>
+        <w:jc w:val="center"/>
+        <w:rPr>
+          <w:rFonts w:ascii="Imprint MT Shadow" w:hAnsi="Imprint MT Shadow"/>
+          <w:b/>
+        </w:rPr>
+      </w:pPr>
+      <w:r>
+        <w:rPr>
+          <w:rFonts w:ascii="Imprint MT Shadow" w:hAnsi="Imprint MT Shadow"/>
+          <w:b/>
+        </w:rPr>
+        <w:t>OBJECTIVE</w:t>
+      </w:r>
+    </w:p>
+    <w:p>
+      <w:pPr>
+        <w:spacing w:line="240" w:lineRule="auto"/>
+        <w:contextualSpacing/>
+        <w:jc w:val="center"/>
+      </w:pPr>
+      <w:r>
+        <w:t>To s</w:t>
+      </w:r>
+      <w:r>
+        <w:t>ecure a challenging and competitive position with the opportunity for professional growth.</w:t>
+      </w:r>
+    </w:p>
+    <w:p>
+      <w:pPr>
+        <w:spacing w:line="240" w:lineRule="auto"/>
+        <w:contextualSpacing/>
+        <w:rPr>
+          <w:rStyle w:val="Hyperlink"/>
+          <w:color w:val="auto"/>
+          <w:u w:val="none"/>
+        </w:rPr>
+      </w:pPr>
+    </w:p>
+    <w:p>
+      <w:pPr>
         <w:pBdr>
           <w:bottom w:val="thinThickSmallGap" w:sz="12" w:space="1" w:color="auto"/>
         </w:pBdr>
@@ -91,7 +146,7 @@
         <w:sectPr>
           <w:type w:val="continuous"/>
           <w:pgSz w:w="12240" w:h="15840"/>
-          <w:pgMar w:top="864" w:right="1440" w:bottom="1440" w:left="1440" w:header="720" w:footer="720" w:gutter="0"/>
+          <w:pgMar w:top="864" w:right="1440" w:bottom="576" w:left="1440" w:header="720" w:footer="720" w:gutter="0"/>
           <w:cols w:space="720"/>
           <w:docGrid w:linePitch="360"/>
         </w:sectPr>
@@ -213,6 +268,9 @@
         <w:t xml:space="preserve"> and update</w:t>
       </w:r>
       <w:r>
+        <w:t>d</w:t>
+      </w:r>
+      <w:r>
         <w:t xml:space="preserve"> computer lab</w:t>
       </w:r>
       <w:r>
@@ -232,7 +290,16 @@
         <w:spacing w:line="240" w:lineRule="auto"/>
       </w:pPr>
       <w:r>
-        <w:t xml:space="preserve">Supported students and faculty with computer usage. </w:t>
+        <w:t>Provided technical support to</w:t>
+      </w:r>
+      <w:r>
+        <w:t xml:space="preserve"> students and faculty </w:t>
+      </w:r>
+      <w:r>
+        <w:t>for</w:t>
+      </w:r>
+      <w:r>
+        <w:t xml:space="preserve"> computer usage. </w:t>
       </w:r>
     </w:p>
     <w:p>
@@ -253,6 +320,24 @@
     </w:p>
     <w:p>
       <w:pPr>
+        <w:pStyle w:val="ListParagraph"/>
+        <w:numPr>
+          <w:ilvl w:val="0"/>
+          <w:numId w:val="4"/>
+        </w:numPr>
+        <w:spacing w:line="240" w:lineRule="auto"/>
+      </w:pPr>
+      <w:r>
+        <w:t>Documented technical in</w:t>
+      </w:r>
+      <w:bookmarkStart w:id="0" w:name="_GoBack"/>
+      <w:bookmarkEnd w:id="0"/>
+      <w:r>
+        <w:t>structions</w:t>
+      </w:r>
+    </w:p>
+    <w:p>
+      <w:pPr>
         <w:spacing w:line="240" w:lineRule="auto"/>
         <w:contextualSpacing/>
       </w:pPr>
@@ -386,9 +471,6 @@
         <w:t>Cr</w:t>
       </w:r>
       <w:r>
-        <w:rPr>
-          <w:b/>
-        </w:rPr>
         <w:t>e</w:t>
       </w:r>
       <w:r>
@@ -587,7 +669,13 @@
         <w:t xml:space="preserve"> and a digital content creator tool, Blender</w:t>
       </w:r>
       <w:r>
-        <w:t>, was used during the production of the game</w:t>
+        <w:t xml:space="preserve">, </w:t>
+      </w:r>
+      <w:r>
+        <w:t>were</w:t>
+      </w:r>
+      <w:r>
+        <w:t xml:space="preserve"> used during the production of the game</w:t>
       </w:r>
       <w:r>
         <w:t xml:space="preserve">. </w:t>
@@ -628,7 +716,7 @@
         <w:sectPr>
           <w:type w:val="continuous"/>
           <w:pgSz w:w="12240" w:h="15840"/>
-          <w:pgMar w:top="1440" w:right="1440" w:bottom="1440" w:left="1440" w:header="720" w:footer="720" w:gutter="0"/>
+          <w:pgMar w:top="720" w:right="1440" w:bottom="187" w:left="1440" w:header="720" w:footer="720" w:gutter="0"/>
           <w:cols w:space="720"/>
           <w:docGrid w:linePitch="360"/>
         </w:sectPr>
@@ -713,7 +801,13 @@
         <w:rPr>
           <w:rFonts w:cstheme="minorHAnsi"/>
         </w:rPr>
-        <w:t>Department of Educational and Community R</w:t>
+        <w:t>Department of Education</w:t>
+      </w:r>
+      <w:r>
+        <w:rPr>
+          <w:rFonts w:cstheme="minorHAnsi"/>
+        </w:rPr>
+        <w:t xml:space="preserve"> and Community R</w:t>
       </w:r>
       <w:r>
         <w:rPr>
@@ -887,8 +981,6 @@
           <w:t>justinmtran@gmail.com</w:t>
         </w:r>
       </w:hyperlink>
-      <w:bookmarkStart w:id="0" w:name="_GoBack"/>
-      <w:bookmarkEnd w:id="0"/>
     </w:p>
     <w:p>
       <w:pPr>
@@ -972,13 +1064,44 @@
         <w:spacing w:line="240" w:lineRule="auto"/>
       </w:pPr>
       <w:r>
-        <w:t xml:space="preserve">Manga Cum Laude </w:t>
+        <w:t>Manga Cum Laude</w:t>
+      </w:r>
+      <w:r>
+        <w:t xml:space="preserve"> Honors</w:t>
+      </w:r>
+      <w:r>
+        <w:t xml:space="preserve"> </w:t>
       </w:r>
       <w:r>
         <w:t xml:space="preserve">Graduate </w:t>
       </w:r>
-      <w:r>
-        <w:t xml:space="preserve">Honors </w:t>
+    </w:p>
+    <w:p>
+      <w:pPr>
+        <w:pStyle w:val="ListParagraph"/>
+        <w:numPr>
+          <w:ilvl w:val="0"/>
+          <w:numId w:val="4"/>
+        </w:numPr>
+        <w:spacing w:line="240" w:lineRule="auto"/>
+      </w:pPr>
+      <w:r>
+        <w:t>Dean’s Honor Roll (</w:t>
+      </w:r>
+      <w:r>
+        <w:t xml:space="preserve">Fall </w:t>
+      </w:r>
+      <w:r>
+        <w:t xml:space="preserve">2015, </w:t>
+      </w:r>
+      <w:r>
+        <w:t xml:space="preserve">Fall 2016, </w:t>
+      </w:r>
+      <w:r>
+        <w:t xml:space="preserve">Spring </w:t>
+      </w:r>
+      <w:r>
+        <w:t>2017)</w:t>
       </w:r>
     </w:p>
     <w:p>
@@ -1262,7 +1385,10 @@
         <w:spacing w:line="240" w:lineRule="auto"/>
       </w:pPr>
       <w:r>
-        <w:t>Database schemas</w:t>
+        <w:t>Database S</w:t>
+      </w:r>
+      <w:r>
+        <w:t>chemas</w:t>
       </w:r>
     </w:p>
     <w:p>
@@ -1345,7 +1471,19 @@
         <w:rPr>
           <w:b/>
         </w:rPr>
-        <w:t>Reference available upon Request</w:t>
+        <w:t>Reference</w:t>
+      </w:r>
+      <w:r>
+        <w:rPr>
+          <w:b/>
+        </w:rPr>
+        <w:t>s</w:t>
+      </w:r>
+      <w:r>
+        <w:rPr>
+          <w:b/>
+        </w:rPr>
+        <w:t xml:space="preserve"> available upon Request</w:t>
       </w:r>
     </w:p>
     <w:sectPr>
@@ -1360,7 +1498,7 @@
 </file>
 
 <file path=word/endnotes.xml><?xml version="1.0" encoding="utf-8"?>
-<w:endnotes xmlns:wpc="http://schemas.microsoft.com/office/word/2010/wordprocessingCanvas" xmlns:cx="http://schemas.microsoft.com/office/drawing/2014/chartex" xmlns:cx1="http://schemas.microsoft.com/office/drawing/2015/9/8/chartex" xmlns:cx2="http://schemas.microsoft.com/office/drawing/2015/10/21/chartex" xmlns:cx3="http://schemas.microsoft.com/office/drawing/2016/5/9/chartex" xmlns:cx4="http://schemas.microsoft.com/office/drawing/2016/5/10/chartex" xmlns:cx5="http://schemas.microsoft.com/office/drawing/2016/5/11/chartex" xmlns:cx6="http://schemas.microsoft.com/office/drawing/2016/5/12/chartex" xmlns:cx7="http://schemas.microsoft.com/office/drawing/2016/5/13/chartex" xmlns:cx8="http://schemas.microsoft.com/office/drawing/2016/5/14/chartex" xmlns:mc="http://schemas.openxmlformats.org/markup-compatibility/2006" xmlns:aink="http://schemas.microsoft.com/office/drawing/2016/ink" xmlns:o="urn:schemas-microsoft-com:office:office" xmlns:r="http://schemas.openxmlformats.org/officeDocument/2006/relationships" xmlns:m="http://schemas.openxmlformats.org/officeDocument/2006/math" xmlns:v="urn:schemas-microsoft-com:vml" xmlns:wp14="http://schemas.microsoft.com/office/word/2010/wordprocessingDrawing" xmlns:wp="http://schemas.openxmlformats.org/drawingml/2006/wordprocessingDrawing" xmlns:w10="urn:schemas-microsoft-com:office:word" xmlns:w="http://schemas.openxmlformats.org/wordprocessingml/2006/main" xmlns:w14="http://schemas.microsoft.com/office/word/2010/wordml" xmlns:w15="http://schemas.microsoft.com/office/word/2012/wordml" xmlns:w16se="http://schemas.microsoft.com/office/word/2015/wordml/symex" xmlns:wpg="http://schemas.microsoft.com/office/word/2010/wordprocessingGroup" xmlns:wpi="http://schemas.microsoft.com/office/word/2010/wordprocessingInk" xmlns:wne="http://schemas.microsoft.com/office/word/2006/wordml" xmlns:wps="http://schemas.microsoft.com/office/word/2010/wordprocessingShape" mc:Ignorable="w14 w15 w16se wp14">
+<w:endnotes xmlns:wpc="http://schemas.microsoft.com/office/word/2010/wordprocessingCanvas" xmlns:cx="http://schemas.microsoft.com/office/drawing/2014/chartex" xmlns:cx1="http://schemas.microsoft.com/office/drawing/2015/9/8/chartex" xmlns:cx2="http://schemas.microsoft.com/office/drawing/2015/10/21/chartex" xmlns:cx3="http://schemas.microsoft.com/office/drawing/2016/5/9/chartex" xmlns:cx4="http://schemas.microsoft.com/office/drawing/2016/5/10/chartex" xmlns:cx5="http://schemas.microsoft.com/office/drawing/2016/5/11/chartex" xmlns:cx6="http://schemas.microsoft.com/office/drawing/2016/5/12/chartex" xmlns:cx7="http://schemas.microsoft.com/office/drawing/2016/5/13/chartex" xmlns:cx8="http://schemas.microsoft.com/office/drawing/2016/5/14/chartex" xmlns:mc="http://schemas.openxmlformats.org/markup-compatibility/2006" xmlns:aink="http://schemas.microsoft.com/office/drawing/2016/ink" xmlns:am3d="http://schemas.microsoft.com/office/drawing/2017/model3d" xmlns:o="urn:schemas-microsoft-com:office:office" xmlns:r="http://schemas.openxmlformats.org/officeDocument/2006/relationships" xmlns:m="http://schemas.openxmlformats.org/officeDocument/2006/math" xmlns:v="urn:schemas-microsoft-com:vml" xmlns:wp14="http://schemas.microsoft.com/office/word/2010/wordprocessingDrawing" xmlns:wp="http://schemas.openxmlformats.org/drawingml/2006/wordprocessingDrawing" xmlns:w10="urn:schemas-microsoft-com:office:word" xmlns:w="http://schemas.openxmlformats.org/wordprocessingml/2006/main" xmlns:w14="http://schemas.microsoft.com/office/word/2010/wordml" xmlns:w15="http://schemas.microsoft.com/office/word/2012/wordml" xmlns:w16cid="http://schemas.microsoft.com/office/word/2016/wordml/cid" xmlns:w16se="http://schemas.microsoft.com/office/word/2015/wordml/symex" xmlns:wpg="http://schemas.microsoft.com/office/word/2010/wordprocessingGroup" xmlns:wpi="http://schemas.microsoft.com/office/word/2010/wordprocessingInk" xmlns:wne="http://schemas.microsoft.com/office/word/2006/wordml" xmlns:wps="http://schemas.microsoft.com/office/word/2010/wordprocessingShape" mc:Ignorable="w14 w15 w16se w16cid wp14">
   <w:endnote w:type="separator" w:id="-1">
     <w:p>
       <w:pPr>
@@ -1385,7 +1523,7 @@
 </file>
 
 <file path=word/footnotes.xml><?xml version="1.0" encoding="utf-8"?>
-<w:footnotes xmlns:wpc="http://schemas.microsoft.com/office/word/2010/wordprocessingCanvas" xmlns:cx="http://schemas.microsoft.com/office/drawing/2014/chartex" xmlns:cx1="http://schemas.microsoft.com/office/drawing/2015/9/8/chartex" xmlns:cx2="http://schemas.microsoft.com/office/drawing/2015/10/21/chartex" xmlns:cx3="http://schemas.microsoft.com/office/drawing/2016/5/9/chartex" xmlns:cx4="http://schemas.microsoft.com/office/drawing/2016/5/10/chartex" xmlns:cx5="http://schemas.microsoft.com/office/drawing/2016/5/11/chartex" xmlns:cx6="http://schemas.microsoft.com/office/drawing/2016/5/12/chartex" xmlns:cx7="http://schemas.microsoft.com/office/drawing/2016/5/13/chartex" xmlns:cx8="http://schemas.microsoft.com/office/drawing/2016/5/14/chartex" xmlns:mc="http://schemas.openxmlformats.org/markup-compatibility/2006" xmlns:aink="http://schemas.microsoft.com/office/drawing/2016/ink" xmlns:o="urn:schemas-microsoft-com:office:office" xmlns:r="http://schemas.openxmlformats.org/officeDocument/2006/relationships" xmlns:m="http://schemas.openxmlformats.org/officeDocument/2006/math" xmlns:v="urn:schemas-microsoft-com:vml" xmlns:wp14="http://schemas.microsoft.com/office/word/2010/wordprocessingDrawing" xmlns:wp="http://schemas.openxmlformats.org/drawingml/2006/wordprocessingDrawing" xmlns:w10="urn:schemas-microsoft-com:office:word" xmlns:w="http://schemas.openxmlformats.org/wordprocessingml/2006/main" xmlns:w14="http://schemas.microsoft.com/office/word/2010/wordml" xmlns:w15="http://schemas.microsoft.com/office/word/2012/wordml" xmlns:w16se="http://schemas.microsoft.com/office/word/2015/wordml/symex" xmlns:wpg="http://schemas.microsoft.com/office/word/2010/wordprocessingGroup" xmlns:wpi="http://schemas.microsoft.com/office/word/2010/wordprocessingInk" xmlns:wne="http://schemas.microsoft.com/office/word/2006/wordml" xmlns:wps="http://schemas.microsoft.com/office/word/2010/wordprocessingShape" mc:Ignorable="w14 w15 w16se wp14">
+<w:footnotes xmlns:wpc="http://schemas.microsoft.com/office/word/2010/wordprocessingCanvas" xmlns:cx="http://schemas.microsoft.com/office/drawing/2014/chartex" xmlns:cx1="http://schemas.microsoft.com/office/drawing/2015/9/8/chartex" xmlns:cx2="http://schemas.microsoft.com/office/drawing/2015/10/21/chartex" xmlns:cx3="http://schemas.microsoft.com/office/drawing/2016/5/9/chartex" xmlns:cx4="http://schemas.microsoft.com/office/drawing/2016/5/10/chartex" xmlns:cx5="http://schemas.microsoft.com/office/drawing/2016/5/11/chartex" xmlns:cx6="http://schemas.microsoft.com/office/drawing/2016/5/12/chartex" xmlns:cx7="http://schemas.microsoft.com/office/drawing/2016/5/13/chartex" xmlns:cx8="http://schemas.microsoft.com/office/drawing/2016/5/14/chartex" xmlns:mc="http://schemas.openxmlformats.org/markup-compatibility/2006" xmlns:aink="http://schemas.microsoft.com/office/drawing/2016/ink" xmlns:am3d="http://schemas.microsoft.com/office/drawing/2017/model3d" xmlns:o="urn:schemas-microsoft-com:office:office" xmlns:r="http://schemas.openxmlformats.org/officeDocument/2006/relationships" xmlns:m="http://schemas.openxmlformats.org/officeDocument/2006/math" xmlns:v="urn:schemas-microsoft-com:vml" xmlns:wp14="http://schemas.microsoft.com/office/word/2010/wordprocessingDrawing" xmlns:wp="http://schemas.openxmlformats.org/drawingml/2006/wordprocessingDrawing" xmlns:w10="urn:schemas-microsoft-com:office:word" xmlns:w="http://schemas.openxmlformats.org/wordprocessingml/2006/main" xmlns:w14="http://schemas.microsoft.com/office/word/2010/wordml" xmlns:w15="http://schemas.microsoft.com/office/word/2012/wordml" xmlns:w16cid="http://schemas.microsoft.com/office/word/2016/wordml/cid" xmlns:w16se="http://schemas.microsoft.com/office/word/2015/wordml/symex" xmlns:wpg="http://schemas.microsoft.com/office/word/2010/wordprocessingGroup" xmlns:wpi="http://schemas.microsoft.com/office/word/2010/wordprocessingInk" xmlns:wne="http://schemas.microsoft.com/office/word/2006/wordml" xmlns:wps="http://schemas.microsoft.com/office/word/2010/wordprocessingShape" mc:Ignorable="w14 w15 w16se w16cid wp14">
   <w:footnote w:type="separator" w:id="-1">
     <w:p>
       <w:pPr>
@@ -1410,7 +1548,7 @@
 </file>
 
 <file path=word/header1.xml><?xml version="1.0" encoding="utf-8"?>
-<w:hdr xmlns:wpc="http://schemas.microsoft.com/office/word/2010/wordprocessingCanvas" xmlns:cx="http://schemas.microsoft.com/office/drawing/2014/chartex" xmlns:cx1="http://schemas.microsoft.com/office/drawing/2015/9/8/chartex" xmlns:cx2="http://schemas.microsoft.com/office/drawing/2015/10/21/chartex" xmlns:cx3="http://schemas.microsoft.com/office/drawing/2016/5/9/chartex" xmlns:cx4="http://schemas.microsoft.com/office/drawing/2016/5/10/chartex" xmlns:cx5="http://schemas.microsoft.com/office/drawing/2016/5/11/chartex" xmlns:cx6="http://schemas.microsoft.com/office/drawing/2016/5/12/chartex" xmlns:cx7="http://schemas.microsoft.com/office/drawing/2016/5/13/chartex" xmlns:cx8="http://schemas.microsoft.com/office/drawing/2016/5/14/chartex" xmlns:mc="http://schemas.openxmlformats.org/markup-compatibility/2006" xmlns:aink="http://schemas.microsoft.com/office/drawing/2016/ink" xmlns:o="urn:schemas-microsoft-com:office:office" xmlns:r="http://schemas.openxmlformats.org/officeDocument/2006/relationships" xmlns:m="http://schemas.openxmlformats.org/officeDocument/2006/math" xmlns:v="urn:schemas-microsoft-com:vml" xmlns:wp14="http://schemas.microsoft.com/office/word/2010/wordprocessingDrawing" xmlns:wp="http://schemas.openxmlformats.org/drawingml/2006/wordprocessingDrawing" xmlns:w10="urn:schemas-microsoft-com:office:word" xmlns:w="http://schemas.openxmlformats.org/wordprocessingml/2006/main" xmlns:w14="http://schemas.microsoft.com/office/word/2010/wordml" xmlns:w15="http://schemas.microsoft.com/office/word/2012/wordml" xmlns:w16se="http://schemas.microsoft.com/office/word/2015/wordml/symex" xmlns:wpg="http://schemas.microsoft.com/office/word/2010/wordprocessingGroup" xmlns:wpi="http://schemas.microsoft.com/office/word/2010/wordprocessingInk" xmlns:wne="http://schemas.microsoft.com/office/word/2006/wordml" xmlns:wps="http://schemas.microsoft.com/office/word/2010/wordprocessingShape" mc:Ignorable="w14 w15 w16se wp14">
+<w:hdr xmlns:wpc="http://schemas.microsoft.com/office/word/2010/wordprocessingCanvas" xmlns:cx="http://schemas.microsoft.com/office/drawing/2014/chartex" xmlns:cx1="http://schemas.microsoft.com/office/drawing/2015/9/8/chartex" xmlns:cx2="http://schemas.microsoft.com/office/drawing/2015/10/21/chartex" xmlns:cx3="http://schemas.microsoft.com/office/drawing/2016/5/9/chartex" xmlns:cx4="http://schemas.microsoft.com/office/drawing/2016/5/10/chartex" xmlns:cx5="http://schemas.microsoft.com/office/drawing/2016/5/11/chartex" xmlns:cx6="http://schemas.microsoft.com/office/drawing/2016/5/12/chartex" xmlns:cx7="http://schemas.microsoft.com/office/drawing/2016/5/13/chartex" xmlns:cx8="http://schemas.microsoft.com/office/drawing/2016/5/14/chartex" xmlns:mc="http://schemas.openxmlformats.org/markup-compatibility/2006" xmlns:aink="http://schemas.microsoft.com/office/drawing/2016/ink" xmlns:am3d="http://schemas.microsoft.com/office/drawing/2017/model3d" xmlns:o="urn:schemas-microsoft-com:office:office" xmlns:r="http://schemas.openxmlformats.org/officeDocument/2006/relationships" xmlns:m="http://schemas.openxmlformats.org/officeDocument/2006/math" xmlns:v="urn:schemas-microsoft-com:vml" xmlns:wp14="http://schemas.microsoft.com/office/word/2010/wordprocessingDrawing" xmlns:wp="http://schemas.openxmlformats.org/drawingml/2006/wordprocessingDrawing" xmlns:w10="urn:schemas-microsoft-com:office:word" xmlns:w="http://schemas.openxmlformats.org/wordprocessingml/2006/main" xmlns:w14="http://schemas.microsoft.com/office/word/2010/wordml" xmlns:w15="http://schemas.microsoft.com/office/word/2012/wordml" xmlns:w16cid="http://schemas.microsoft.com/office/word/2016/wordml/cid" xmlns:w16se="http://schemas.microsoft.com/office/word/2015/wordml/symex" xmlns:wpg="http://schemas.microsoft.com/office/word/2010/wordprocessingGroup" xmlns:wpi="http://schemas.microsoft.com/office/word/2010/wordprocessingInk" xmlns:wne="http://schemas.microsoft.com/office/word/2006/wordml" xmlns:wps="http://schemas.microsoft.com/office/word/2010/wordprocessingShape" mc:Ignorable="w14 w15 w16se w16cid wp14">
   <w:p>
     <w:pPr>
       <w:pStyle w:val="Header"/>
@@ -1420,7 +1558,7 @@
 </file>
 
 <file path=word/numbering.xml><?xml version="1.0" encoding="utf-8"?>
-<w:numbering xmlns:wpc="http://schemas.microsoft.com/office/word/2010/wordprocessingCanvas" xmlns:cx="http://schemas.microsoft.com/office/drawing/2014/chartex" xmlns:cx1="http://schemas.microsoft.com/office/drawing/2015/9/8/chartex" xmlns:cx2="http://schemas.microsoft.com/office/drawing/2015/10/21/chartex" xmlns:cx3="http://schemas.microsoft.com/office/drawing/2016/5/9/chartex" xmlns:cx4="http://schemas.microsoft.com/office/drawing/2016/5/10/chartex" xmlns:cx5="http://schemas.microsoft.com/office/drawing/2016/5/11/chartex" xmlns:cx6="http://schemas.microsoft.com/office/drawing/2016/5/12/chartex" xmlns:cx7="http://schemas.microsoft.com/office/drawing/2016/5/13/chartex" xmlns:cx8="http://schemas.microsoft.com/office/drawing/2016/5/14/chartex" xmlns:mc="http://schemas.openxmlformats.org/markup-compatibility/2006" xmlns:aink="http://schemas.microsoft.com/office/drawing/2016/ink" xmlns:o="urn:schemas-microsoft-com:office:office" xmlns:r="http://schemas.openxmlformats.org/officeDocument/2006/relationships" xmlns:m="http://schemas.openxmlformats.org/officeDocument/2006/math" xmlns:v="urn:schemas-microsoft-com:vml" xmlns:wp14="http://schemas.microsoft.com/office/word/2010/wordprocessingDrawing" xmlns:wp="http://schemas.openxmlformats.org/drawingml/2006/wordprocessingDrawing" xmlns:w10="urn:schemas-microsoft-com:office:word" xmlns:w="http://schemas.openxmlformats.org/wordprocessingml/2006/main" xmlns:w14="http://schemas.microsoft.com/office/word/2010/wordml" xmlns:w15="http://schemas.microsoft.com/office/word/2012/wordml" xmlns:w16se="http://schemas.microsoft.com/office/word/2015/wordml/symex" xmlns:wpg="http://schemas.microsoft.com/office/word/2010/wordprocessingGroup" xmlns:wpi="http://schemas.microsoft.com/office/word/2010/wordprocessingInk" xmlns:wne="http://schemas.microsoft.com/office/word/2006/wordml" xmlns:wps="http://schemas.microsoft.com/office/word/2010/wordprocessingShape" mc:Ignorable="w14 w15 w16se wp14">
+<w:numbering xmlns:wpc="http://schemas.microsoft.com/office/word/2010/wordprocessingCanvas" xmlns:cx="http://schemas.microsoft.com/office/drawing/2014/chartex" xmlns:cx1="http://schemas.microsoft.com/office/drawing/2015/9/8/chartex" xmlns:cx2="http://schemas.microsoft.com/office/drawing/2015/10/21/chartex" xmlns:cx3="http://schemas.microsoft.com/office/drawing/2016/5/9/chartex" xmlns:cx4="http://schemas.microsoft.com/office/drawing/2016/5/10/chartex" xmlns:cx5="http://schemas.microsoft.com/office/drawing/2016/5/11/chartex" xmlns:cx6="http://schemas.microsoft.com/office/drawing/2016/5/12/chartex" xmlns:cx7="http://schemas.microsoft.com/office/drawing/2016/5/13/chartex" xmlns:cx8="http://schemas.microsoft.com/office/drawing/2016/5/14/chartex" xmlns:mc="http://schemas.openxmlformats.org/markup-compatibility/2006" xmlns:aink="http://schemas.microsoft.com/office/drawing/2016/ink" xmlns:am3d="http://schemas.microsoft.com/office/drawing/2017/model3d" xmlns:o="urn:schemas-microsoft-com:office:office" xmlns:r="http://schemas.openxmlformats.org/officeDocument/2006/relationships" xmlns:m="http://schemas.openxmlformats.org/officeDocument/2006/math" xmlns:v="urn:schemas-microsoft-com:vml" xmlns:wp14="http://schemas.microsoft.com/office/word/2010/wordprocessingDrawing" xmlns:wp="http://schemas.openxmlformats.org/drawingml/2006/wordprocessingDrawing" xmlns:w10="urn:schemas-microsoft-com:office:word" xmlns:w="http://schemas.openxmlformats.org/wordprocessingml/2006/main" xmlns:w14="http://schemas.microsoft.com/office/word/2010/wordml" xmlns:w15="http://schemas.microsoft.com/office/word/2012/wordml" xmlns:w16cid="http://schemas.microsoft.com/office/word/2016/wordml/cid" xmlns:w16se="http://schemas.microsoft.com/office/word/2015/wordml/symex" xmlns:wpg="http://schemas.microsoft.com/office/word/2010/wordprocessingGroup" xmlns:wpi="http://schemas.microsoft.com/office/word/2010/wordprocessingInk" xmlns:wne="http://schemas.microsoft.com/office/word/2006/wordml" xmlns:wps="http://schemas.microsoft.com/office/word/2010/wordprocessingShape" mc:Ignorable="w14 w15 w16se w16cid wp14">
   <w:numPicBullet w:numPicBulletId="0">
     <w:pict>
       <v:shapetype id="_x0000_t75" coordsize="21600,21600" o:spt="75" o:preferrelative="t" path="m@4@5l@4@11@9@11@9@5xe" filled="f" stroked="f">
@@ -1442,7 +1580,7 @@
         <v:path o:extrusionok="f" gradientshapeok="t" o:connecttype="rect"/>
         <o:lock v:ext="edit" aspectratio="t"/>
       </v:shapetype>
-      <v:shape id="_x0000_i1029" type="#_x0000_t75" style="width:47.55pt;height:47.55pt;flip:x;visibility:visible;mso-wrap-style:square" o:bullet="t">
+      <v:shape id="_x0000_i1030" type="#_x0000_t75" style="width:47.25pt;height:47.25pt;flip:x;visibility:visible;mso-wrap-style:square" o:bullet="t">
         <v:imagedata r:id="rId1" o:title=""/>
       </v:shape>
     </w:pict>
@@ -3267,7 +3405,7 @@
 </file>
 
 <file path=word/styles.xml><?xml version="1.0" encoding="utf-8"?>
-<w:styles xmlns:mc="http://schemas.openxmlformats.org/markup-compatibility/2006" xmlns:r="http://schemas.openxmlformats.org/officeDocument/2006/relationships" xmlns:w="http://schemas.openxmlformats.org/wordprocessingml/2006/main" xmlns:w14="http://schemas.microsoft.com/office/word/2010/wordml" xmlns:w15="http://schemas.microsoft.com/office/word/2012/wordml" xmlns:w16se="http://schemas.microsoft.com/office/word/2015/wordml/symex" mc:Ignorable="w14 w15 w16se">
+<w:styles xmlns:mc="http://schemas.openxmlformats.org/markup-compatibility/2006" xmlns:r="http://schemas.openxmlformats.org/officeDocument/2006/relationships" xmlns:w="http://schemas.openxmlformats.org/wordprocessingml/2006/main" xmlns:w14="http://schemas.microsoft.com/office/word/2010/wordml" xmlns:w15="http://schemas.microsoft.com/office/word/2012/wordml" xmlns:w16cid="http://schemas.microsoft.com/office/word/2016/wordml/cid" xmlns:w16se="http://schemas.microsoft.com/office/word/2015/wordml/symex" mc:Ignorable="w14 w15 w16se w16cid">
   <w:docDefaults>
     <w:rPrDefault>
       <w:rPr>
@@ -3283,7 +3421,7 @@
       </w:pPr>
     </w:pPrDefault>
   </w:docDefaults>
-  <w:latentStyles w:defLockedState="0" w:defUIPriority="99" w:defSemiHidden="0" w:defUnhideWhenUsed="0" w:defQFormat="0" w:count="374">
+  <w:latentStyles w:defLockedState="0" w:defUIPriority="99" w:defSemiHidden="0" w:defUnhideWhenUsed="0" w:defQFormat="0" w:count="375">
     <w:lsdException w:name="Normal" w:uiPriority="0" w:qFormat="1"/>
     <w:lsdException w:name="heading 1" w:uiPriority="9" w:qFormat="1"/>
     <w:lsdException w:name="heading 2" w:semiHidden="1" w:uiPriority="9" w:unhideWhenUsed="1" w:qFormat="1"/>
@@ -3649,6 +3787,7 @@
     <w:lsdException w:name="Mention" w:semiHidden="1" w:unhideWhenUsed="1"/>
     <w:lsdException w:name="Smart Hyperlink" w:semiHidden="1" w:unhideWhenUsed="1"/>
     <w:lsdException w:name="Hashtag" w:semiHidden="1" w:unhideWhenUsed="1"/>
+    <w:lsdException w:name="Unresolved Mention" w:semiHidden="1" w:unhideWhenUsed="1"/>
   </w:latentStyles>
   <w:style w:type="paragraph" w:default="1" w:styleId="Normal">
     <w:name w:val="Normal"/>
@@ -4047,7 +4186,7 @@
 </file>
 
 <file path=customXml/itemProps1.xml><?xml version="1.0" encoding="utf-8"?>
-<ds:datastoreItem xmlns:ds="http://schemas.openxmlformats.org/officeDocument/2006/customXml" ds:itemID="{CA336145-7548-4C20-8867-8CCAB5567D6D}">
+<ds:datastoreItem xmlns:ds="http://schemas.openxmlformats.org/officeDocument/2006/customXml" ds:itemID="{A02B203E-D17A-4A06-A2D1-7FB4B049626D}">
   <ds:schemaRefs>
     <ds:schemaRef ds:uri="http://schemas.openxmlformats.org/officeDocument/2006/bibliography"/>
   </ds:schemaRefs>

</xml_diff>

<commit_message>
JT -add unity game
</commit_message>
<xml_diff>
--- a/documents/resume.docx
+++ b/documents/resume.docx
@@ -98,7 +98,12 @@
         <w:t>To s</w:t>
       </w:r>
       <w:r>
-        <w:t>ecure a challenging and competitive position with the opportunity for professional growth.</w:t>
+        <w:t>ecure a challenging and competitive position</w:t>
+      </w:r>
+      <w:bookmarkStart w:id="0" w:name="_GoBack"/>
+      <w:bookmarkEnd w:id="0"/>
+      <w:r>
+        <w:t xml:space="preserve"> with the opportunity for professional growth.</w:t>
       </w:r>
     </w:p>
     <w:p>
@@ -328,12 +333,7 @@
         <w:spacing w:line="240" w:lineRule="auto"/>
       </w:pPr>
       <w:r>
-        <w:t>Documented technical in</w:t>
-      </w:r>
-      <w:bookmarkStart w:id="0" w:name="_GoBack"/>
-      <w:bookmarkEnd w:id="0"/>
-      <w:r>
-        <w:t>structions</w:t>
+        <w:t>Documented technical instructions</w:t>
       </w:r>
     </w:p>
     <w:p>
@@ -1580,7 +1580,7 @@
         <v:path o:extrusionok="f" gradientshapeok="t" o:connecttype="rect"/>
         <o:lock v:ext="edit" aspectratio="t"/>
       </v:shapetype>
-      <v:shape id="_x0000_i1030" type="#_x0000_t75" style="width:47.25pt;height:47.25pt;flip:x;visibility:visible;mso-wrap-style:square" o:bullet="t">
+      <v:shape id="_x0000_i1027" type="#_x0000_t75" style="width:47.25pt;height:47.25pt;flip:x;visibility:visible;mso-wrap-style:square" o:bullet="t">
         <v:imagedata r:id="rId1" o:title=""/>
       </v:shape>
     </w:pict>
@@ -4186,7 +4186,7 @@
 </file>
 
 <file path=customXml/itemProps1.xml><?xml version="1.0" encoding="utf-8"?>
-<ds:datastoreItem xmlns:ds="http://schemas.openxmlformats.org/officeDocument/2006/customXml" ds:itemID="{A02B203E-D17A-4A06-A2D1-7FB4B049626D}">
+<ds:datastoreItem xmlns:ds="http://schemas.openxmlformats.org/officeDocument/2006/customXml" ds:itemID="{88E5E439-166B-465C-8EBF-241670CC3A27}">
   <ds:schemaRefs>
     <ds:schemaRef ds:uri="http://schemas.openxmlformats.org/officeDocument/2006/bibliography"/>
   </ds:schemaRefs>

</xml_diff>

<commit_message>
JT - updated resume
</commit_message>
<xml_diff>
--- a/documents/resume.docx
+++ b/documents/resume.docx
@@ -28,24 +28,30 @@
       <w:pPr>
         <w:pStyle w:val="Header"/>
         <w:jc w:val="center"/>
+      </w:pPr>
+      <w:r>
+        <w:t>7882 Dimarco Court |</w:t>
+      </w:r>
+      <w:r>
+        <w:t xml:space="preserve"> </w:t>
+      </w:r>
+      <w:r>
+        <w:t>Sacramen</w:t>
+      </w:r>
+      <w:r>
+        <w:t>to, CA, 95829 | (916) 320-2854</w:t>
+      </w:r>
+    </w:p>
+    <w:p>
+      <w:pPr>
+        <w:pStyle w:val="Header"/>
+        <w:jc w:val="center"/>
         <w:rPr>
           <w:rStyle w:val="Hyperlink"/>
           <w:color w:val="auto"/>
           <w:u w:val="none"/>
         </w:rPr>
       </w:pPr>
-      <w:r>
-        <w:t>7882 Dimarco Court |</w:t>
-      </w:r>
-      <w:r>
-        <w:t xml:space="preserve"> </w:t>
-      </w:r>
-      <w:r>
-        <w:t>Sacramento, CA, 95829 | (916) 320-2854 |</w:t>
-      </w:r>
-      <w:r>
-        <w:t xml:space="preserve"> </w:t>
-      </w:r>
       <w:hyperlink r:id="rId8" w:history="1">
         <w:r>
           <w:rPr>
@@ -56,16 +62,24 @@
           <w:t>justinmtran@gmail.com</w:t>
         </w:r>
       </w:hyperlink>
-    </w:p>
-    <w:p>
-      <w:pPr>
-        <w:pStyle w:val="Header"/>
-        <w:jc w:val="center"/>
+      <w:r>
         <w:rPr>
           <w:rStyle w:val="Hyperlink"/>
           <w:color w:val="auto"/>
           <w:u w:val="none"/>
         </w:rPr>
+        <w:t xml:space="preserve"> | justinmtran.github.io</w:t>
+      </w:r>
+    </w:p>
+    <w:p>
+      <w:pPr>
+        <w:pStyle w:val="Header"/>
+        <w:jc w:val="center"/>
+        <w:rPr>
+          <w:rStyle w:val="Hyperlink"/>
+          <w:color w:val="auto"/>
+          <w:u w:val="none"/>
+        </w:rPr>
       </w:pPr>
     </w:p>
     <w:p>
@@ -98,12 +112,7 @@
         <w:t>To s</w:t>
       </w:r>
       <w:r>
-        <w:t>ecure a challenging and competitive position</w:t>
-      </w:r>
-      <w:bookmarkStart w:id="0" w:name="_GoBack"/>
-      <w:bookmarkEnd w:id="0"/>
-      <w:r>
-        <w:t xml:space="preserve"> with the opportunity for professional growth.</w:t>
+        <w:t>ecure a challenging and competitive position with the opportunity for professional growth.</w:t>
       </w:r>
     </w:p>
     <w:p>
@@ -950,7 +959,6 @@
           <w:sz w:val="40"/>
           <w:szCs w:val="40"/>
         </w:rPr>
-        <w:lastRenderedPageBreak/>
         <w:t>Justin Tran</w:t>
       </w:r>
     </w:p>
@@ -966,11 +974,19 @@
         <w:t xml:space="preserve"> </w:t>
       </w:r>
       <w:r>
-        <w:t>Sacramento, CA, 95829 | (916) 320-2854 |</w:t>
-      </w:r>
-      <w:r>
-        <w:t xml:space="preserve"> </w:t>
-      </w:r>
+        <w:t>Sacramento, CA, 95829 | (916) 320-2854</w:t>
+      </w:r>
+    </w:p>
+    <w:p>
+      <w:pPr>
+        <w:pStyle w:val="Header"/>
+        <w:jc w:val="center"/>
+        <w:rPr>
+          <w:rStyle w:val="Hyperlink"/>
+          <w:color w:val="auto"/>
+          <w:u w:val="none"/>
+        </w:rPr>
+      </w:pPr>
       <w:hyperlink r:id="rId9" w:history="1">
         <w:r>
           <w:rPr>
@@ -981,6 +997,14 @@
           <w:t>justinmtran@gmail.com</w:t>
         </w:r>
       </w:hyperlink>
+      <w:r>
+        <w:rPr>
+          <w:rStyle w:val="Hyperlink"/>
+          <w:color w:val="auto"/>
+          <w:u w:val="none"/>
+        </w:rPr>
+        <w:t xml:space="preserve"> | justinmtran.github.io</w:t>
+      </w:r>
     </w:p>
     <w:p>
       <w:pPr>
@@ -1103,6 +1127,8 @@
       <w:r>
         <w:t>2017)</w:t>
       </w:r>
+      <w:bookmarkStart w:id="0" w:name="_GoBack"/>
+      <w:bookmarkEnd w:id="0"/>
     </w:p>
     <w:p>
       <w:pPr>
@@ -4186,7 +4212,7 @@
 </file>
 
 <file path=customXml/itemProps1.xml><?xml version="1.0" encoding="utf-8"?>
-<ds:datastoreItem xmlns:ds="http://schemas.openxmlformats.org/officeDocument/2006/customXml" ds:itemID="{88E5E439-166B-465C-8EBF-241670CC3A27}">
+<ds:datastoreItem xmlns:ds="http://schemas.openxmlformats.org/officeDocument/2006/customXml" ds:itemID="{31FA8C51-717A-4947-AF15-5D3DFD13939D}">
   <ds:schemaRefs>
     <ds:schemaRef ds:uri="http://schemas.openxmlformats.org/officeDocument/2006/bibliography"/>
   </ds:schemaRefs>

</xml_diff>

<commit_message>
JT - resume fix 2
</commit_message>
<xml_diff>
--- a/documents/resume.docx
+++ b/documents/resume.docx
@@ -779,6 +779,12 @@
         </w:rPr>
         <w:t xml:space="preserve"> MVC</w:t>
       </w:r>
+      <w:r>
+        <w:rPr>
+          <w:rFonts w:cstheme="minorHAnsi"/>
+        </w:rPr>
+        <w:t xml:space="preserve"> and bootstrap</w:t>
+      </w:r>
       <w:bookmarkStart w:id="0" w:name="_GoBack"/>
       <w:bookmarkEnd w:id="0"/>
       <w:r>
@@ -937,6 +943,7 @@
         <w:spacing w:line="240" w:lineRule="auto"/>
       </w:pPr>
       <w:r>
+        <w:lastRenderedPageBreak/>
         <w:t>C</w:t>
       </w:r>
       <w:r>
@@ -1630,7 +1637,7 @@
         <v:path o:extrusionok="f" gradientshapeok="t" o:connecttype="rect"/>
         <o:lock v:ext="edit" aspectratio="t"/>
       </v:shapetype>
-      <v:shape id="_x0000_i1028" type="#_x0000_t75" style="width:47.25pt;height:47.25pt;flip:x;visibility:visible;mso-wrap-style:square" o:bullet="t">
+      <v:shape id="_x0000_i1027" type="#_x0000_t75" style="width:47.25pt;height:47.25pt;flip:x;visibility:visible;mso-wrap-style:square" o:bullet="t">
         <v:imagedata r:id="rId1" o:title=""/>
       </v:shape>
     </w:pict>
@@ -4236,7 +4243,7 @@
 </file>
 
 <file path=customXml/itemProps1.xml><?xml version="1.0" encoding="utf-8"?>
-<ds:datastoreItem xmlns:ds="http://schemas.openxmlformats.org/officeDocument/2006/customXml" ds:itemID="{6D174302-508C-464A-B1C8-FC73BB0EA64C}">
+<ds:datastoreItem xmlns:ds="http://schemas.openxmlformats.org/officeDocument/2006/customXml" ds:itemID="{49C69682-9B7E-4B92-9640-0828E3585C01}">
   <ds:schemaRefs>
     <ds:schemaRef ds:uri="http://schemas.openxmlformats.org/officeDocument/2006/bibliography"/>
   </ds:schemaRefs>

</xml_diff>

<commit_message>
JT - resume fix (spacing)
</commit_message>
<xml_diff>
--- a/documents/resume.docx
+++ b/documents/resume.docx
@@ -597,7 +597,7 @@
           <w:ilvl w:val="0"/>
           <w:numId w:val="6"/>
         </w:numPr>
-        <w:spacing w:line="240" w:lineRule="auto"/>
+        <w:spacing w:after="120" w:line="240" w:lineRule="auto"/>
       </w:pPr>
       <w:r>
         <w:t>Communicated with various clients to serve their needs.</w:t>
@@ -608,7 +608,7 @@
         <w:pBdr>
           <w:bottom w:val="thinThickSmallGap" w:sz="12" w:space="1" w:color="auto"/>
         </w:pBdr>
-        <w:spacing w:before="360" w:line="240" w:lineRule="auto"/>
+        <w:spacing w:before="240" w:line="240" w:lineRule="auto"/>
         <w:contextualSpacing/>
         <w:jc w:val="center"/>
         <w:rPr>
@@ -623,6 +623,8 @@
         </w:rPr>
         <w:t>PROJECTS</w:t>
       </w:r>
+      <w:bookmarkStart w:id="0" w:name="_GoBack"/>
+      <w:bookmarkEnd w:id="0"/>
     </w:p>
     <w:p>
       <w:pPr>
@@ -785,8 +787,6 @@
         </w:rPr>
         <w:t xml:space="preserve"> and bootstrap</w:t>
       </w:r>
-      <w:bookmarkStart w:id="0" w:name="_GoBack"/>
-      <w:bookmarkEnd w:id="0"/>
       <w:r>
         <w:rPr>
           <w:rFonts w:cstheme="minorHAnsi"/>
@@ -943,7 +943,6 @@
         <w:spacing w:line="240" w:lineRule="auto"/>
       </w:pPr>
       <w:r>
-        <w:lastRenderedPageBreak/>
         <w:t>C</w:t>
       </w:r>
       <w:r>
@@ -1637,7 +1636,7 @@
         <v:path o:extrusionok="f" gradientshapeok="t" o:connecttype="rect"/>
         <o:lock v:ext="edit" aspectratio="t"/>
       </v:shapetype>
-      <v:shape id="_x0000_i1027" type="#_x0000_t75" style="width:47.25pt;height:47.25pt;flip:x;visibility:visible;mso-wrap-style:square" o:bullet="t">
+      <v:shape id="_x0000_i1030" type="#_x0000_t75" style="width:47.25pt;height:47.25pt;flip:x;visibility:visible;mso-wrap-style:square" o:bullet="t">
         <v:imagedata r:id="rId1" o:title=""/>
       </v:shape>
     </w:pict>
@@ -4243,7 +4242,7 @@
 </file>
 
 <file path=customXml/itemProps1.xml><?xml version="1.0" encoding="utf-8"?>
-<ds:datastoreItem xmlns:ds="http://schemas.openxmlformats.org/officeDocument/2006/customXml" ds:itemID="{49C69682-9B7E-4B92-9640-0828E3585C01}">
+<ds:datastoreItem xmlns:ds="http://schemas.openxmlformats.org/officeDocument/2006/customXml" ds:itemID="{FC0A0D81-CC0F-4347-B253-974FD0799282}">
   <ds:schemaRefs>
     <ds:schemaRef ds:uri="http://schemas.openxmlformats.org/officeDocument/2006/bibliography"/>
   </ds:schemaRefs>

</xml_diff>

<commit_message>
JT - resume update
</commit_message>
<xml_diff>
--- a/documents/resume.docx
+++ b/documents/resume.docx
@@ -30,7 +30,15 @@
         <w:jc w:val="center"/>
       </w:pPr>
       <w:r>
-        <w:t>7882 Dimarco Court |</w:t>
+        <w:t xml:space="preserve">7882 </w:t>
+      </w:r>
+      <w:proofErr w:type="spellStart"/>
+      <w:r>
+        <w:t>Dimarco</w:t>
+      </w:r>
+      <w:proofErr w:type="spellEnd"/>
+      <w:r>
+        <w:t xml:space="preserve"> Court |</w:t>
       </w:r>
       <w:r>
         <w:t xml:space="preserve"> </w:t>
@@ -342,7 +350,23 @@
         <w:spacing w:line="240" w:lineRule="auto"/>
       </w:pPr>
       <w:r>
-        <w:t>Documented technical instructions</w:t>
+        <w:t>Prepared documents with</w:t>
+      </w:r>
+      <w:r>
+        <w:t xml:space="preserve"> technical instructions</w:t>
+      </w:r>
+    </w:p>
+    <w:p>
+      <w:pPr>
+        <w:pStyle w:val="ListParagraph"/>
+        <w:numPr>
+          <w:ilvl w:val="0"/>
+          <w:numId w:val="4"/>
+        </w:numPr>
+        <w:spacing w:line="240" w:lineRule="auto"/>
+      </w:pPr>
+      <w:r>
+        <w:t xml:space="preserve">Dispatched Batch jobs and streamed applications across network machines through the Altiris Agent. </w:t>
       </w:r>
     </w:p>
     <w:p>
@@ -597,7 +621,7 @@
           <w:ilvl w:val="0"/>
           <w:numId w:val="6"/>
         </w:numPr>
-        <w:spacing w:after="120" w:line="240" w:lineRule="auto"/>
+        <w:spacing w:after="240" w:line="240" w:lineRule="auto"/>
       </w:pPr>
       <w:r>
         <w:t>Communicated with various clients to serve their needs.</w:t>
@@ -608,7 +632,7 @@
         <w:pBdr>
           <w:bottom w:val="thinThickSmallGap" w:sz="12" w:space="1" w:color="auto"/>
         </w:pBdr>
-        <w:spacing w:before="240" w:line="240" w:lineRule="auto"/>
+        <w:spacing w:line="240" w:lineRule="auto"/>
         <w:contextualSpacing/>
         <w:jc w:val="center"/>
         <w:rPr>
@@ -621,23 +645,7 @@
           <w:rFonts w:ascii="Imprint MT Shadow" w:hAnsi="Imprint MT Shadow"/>
           <w:b/>
         </w:rPr>
-        <w:t>PROJECTS</w:t>
-      </w:r>
-      <w:bookmarkStart w:id="0" w:name="_GoBack"/>
-      <w:bookmarkEnd w:id="0"/>
-    </w:p>
-    <w:p>
-      <w:pPr>
-        <w:spacing w:line="240" w:lineRule="auto"/>
-        <w:rPr>
-          <w:b/>
-        </w:rPr>
-      </w:pPr>
-      <w:r>
-        <w:rPr>
-          <w:b/>
-        </w:rPr>
-        <w:t>Cubix Video Game</w:t>
+        <w:t>TECHNICAL SKILLS</w:t>
       </w:r>
     </w:p>
     <w:p>
@@ -645,89 +653,13 @@
         <w:pStyle w:val="ListParagraph"/>
         <w:numPr>
           <w:ilvl w:val="0"/>
-          <w:numId w:val="16"/>
+          <w:numId w:val="9"/>
         </w:numPr>
         <w:spacing w:line="240" w:lineRule="auto"/>
-        <w:rPr>
-          <w:b/>
-        </w:rPr>
-      </w:pPr>
-      <w:r>
-        <w:t>D</w:t>
-      </w:r>
-      <w:r>
-        <w:t xml:space="preserve">esigned and </w:t>
-      </w:r>
-      <w:r>
-        <w:t>developed</w:t>
-      </w:r>
-      <w:r>
-        <w:t xml:space="preserve"> a Java Game</w:t>
-      </w:r>
-      <w:r>
-        <w:t xml:space="preserve"> in a gaming architecture course. The</w:t>
-      </w:r>
-      <w:r>
-        <w:t xml:space="preserve"> in-house game engine from Sacramento State University, SAGE</w:t>
-      </w:r>
-      <w:r>
-        <w:t xml:space="preserve"> (Simple Adaptable Game Engine)</w:t>
-      </w:r>
-      <w:r>
-        <w:t>,</w:t>
-      </w:r>
-      <w:r>
-        <w:t xml:space="preserve"> and a digital content creator tool, Blender</w:t>
-      </w:r>
-      <w:r>
-        <w:t xml:space="preserve">, </w:t>
-      </w:r>
-      <w:r>
-        <w:t>were</w:t>
-      </w:r>
-      <w:r>
-        <w:t xml:space="preserve"> used during the production of the game</w:t>
-      </w:r>
-      <w:r>
-        <w:t xml:space="preserve">. </w:t>
-      </w:r>
-    </w:p>
-    <w:p>
-      <w:pPr>
-        <w:spacing w:line="240" w:lineRule="auto"/>
-        <w:rPr>
-          <w:b/>
-        </w:rPr>
-      </w:pPr>
-      <w:r>
-        <w:rPr>
-          <w:b/>
-        </w:rPr>
-        <w:t xml:space="preserve">Bullard Timecard </w:t>
-      </w:r>
-      <w:r>
-        <w:rPr>
-          <w:b/>
-        </w:rPr>
-        <w:t>Portal</w:t>
-      </w:r>
-      <w:r>
-        <w:rPr>
-          <w:b/>
-        </w:rPr>
-        <w:t xml:space="preserve"> </w:t>
-      </w:r>
-    </w:p>
-    <w:p>
-      <w:pPr>
-        <w:spacing w:line="240" w:lineRule="auto"/>
-        <w:rPr>
-          <w:b/>
-        </w:rPr>
         <w:sectPr>
           <w:type w:val="continuous"/>
           <w:pgSz w:w="12240" w:h="15840"/>
-          <w:pgMar w:top="720" w:right="1440" w:bottom="187" w:left="1440" w:header="720" w:footer="720" w:gutter="0"/>
+          <w:pgMar w:top="864" w:right="1440" w:bottom="1440" w:left="1440" w:header="720" w:footer="720" w:gutter="0"/>
           <w:cols w:space="720"/>
           <w:docGrid w:linePitch="360"/>
         </w:sectPr>
@@ -738,74 +670,12 @@
         <w:pStyle w:val="ListParagraph"/>
         <w:numPr>
           <w:ilvl w:val="0"/>
-          <w:numId w:val="4"/>
+          <w:numId w:val="9"/>
         </w:numPr>
         <w:spacing w:line="240" w:lineRule="auto"/>
-        <w:rPr>
-          <w:rFonts w:cstheme="minorHAnsi"/>
-        </w:rPr>
-      </w:pPr>
-      <w:r>
-        <w:rPr>
-          <w:rFonts w:cstheme="minorHAnsi"/>
-        </w:rPr>
-        <w:t>Designed and developed</w:t>
-      </w:r>
-      <w:r>
-        <w:rPr>
-          <w:rFonts w:cstheme="minorHAnsi"/>
-        </w:rPr>
-        <w:t xml:space="preserve"> a web application that can track employee hours and </w:t>
-      </w:r>
-      <w:r>
-        <w:rPr>
-          <w:rFonts w:cstheme="minorHAnsi"/>
-        </w:rPr>
-        <w:t>stored employee information, using HTML, C#</w:t>
-      </w:r>
-      <w:r>
-        <w:rPr>
-          <w:rFonts w:cstheme="minorHAnsi"/>
-        </w:rPr>
-        <w:t>, AngularJS, SQL</w:t>
-      </w:r>
-      <w:r>
-        <w:rPr>
-          <w:rFonts w:cstheme="minorHAnsi"/>
-        </w:rPr>
-        <w:t xml:space="preserve"> and the ASP.NET CORE</w:t>
-      </w:r>
-      <w:r>
-        <w:rPr>
-          <w:rFonts w:cstheme="minorHAnsi"/>
-        </w:rPr>
-        <w:t xml:space="preserve"> MVC</w:t>
-      </w:r>
-      <w:r>
-        <w:rPr>
-          <w:rFonts w:cstheme="minorHAnsi"/>
-        </w:rPr>
-        <w:t xml:space="preserve"> and bootstrap</w:t>
-      </w:r>
-      <w:r>
-        <w:rPr>
-          <w:rFonts w:cstheme="minorHAnsi"/>
-        </w:rPr>
-        <w:t xml:space="preserve"> framework. </w:t>
-      </w:r>
-    </w:p>
-    <w:p>
-      <w:pPr>
-        <w:spacing w:line="240" w:lineRule="auto"/>
-        <w:rPr>
-          <w:b/>
-        </w:rPr>
-      </w:pPr>
-      <w:r>
-        <w:rPr>
-          <w:b/>
-        </w:rPr>
-        <w:t>Promise Zone Website</w:t>
+      </w:pPr>
+      <w:r>
+        <w:t>Java</w:t>
       </w:r>
     </w:p>
     <w:p>
@@ -813,90 +683,12 @@
         <w:pStyle w:val="ListParagraph"/>
         <w:numPr>
           <w:ilvl w:val="0"/>
-          <w:numId w:val="4"/>
+          <w:numId w:val="9"/>
         </w:numPr>
         <w:spacing w:line="240" w:lineRule="auto"/>
-        <w:rPr>
-          <w:rFonts w:cstheme="minorHAnsi"/>
-        </w:rPr>
-      </w:pPr>
-      <w:r>
-        <w:rPr>
-          <w:rFonts w:cstheme="minorHAnsi"/>
-        </w:rPr>
-        <w:t>D</w:t>
-      </w:r>
-      <w:r>
-        <w:rPr>
-          <w:rFonts w:cstheme="minorHAnsi"/>
-        </w:rPr>
-        <w:t>esigned</w:t>
-      </w:r>
-      <w:r>
-        <w:rPr>
-          <w:rFonts w:cstheme="minorHAnsi"/>
-        </w:rPr>
-        <w:t xml:space="preserve"> a website for the </w:t>
-      </w:r>
-      <w:r>
-        <w:rPr>
-          <w:rFonts w:cstheme="minorHAnsi"/>
-        </w:rPr>
-        <w:t>Department of Education</w:t>
-      </w:r>
-      <w:r>
-        <w:rPr>
-          <w:rFonts w:cstheme="minorHAnsi"/>
-        </w:rPr>
-        <w:t xml:space="preserve"> and Community R</w:t>
-      </w:r>
-      <w:r>
-        <w:rPr>
-          <w:rFonts w:cstheme="minorHAnsi"/>
-        </w:rPr>
-        <w:t>esearch</w:t>
-      </w:r>
-      <w:r>
-        <w:rPr>
-          <w:rFonts w:cstheme="minorHAnsi"/>
-        </w:rPr>
-        <w:t xml:space="preserve"> using </w:t>
-      </w:r>
-      <w:r>
-        <w:rPr>
-          <w:rFonts w:cstheme="minorHAnsi"/>
-        </w:rPr>
-        <w:t>C</w:t>
-      </w:r>
-      <w:r>
-        <w:rPr>
-          <w:rFonts w:cstheme="minorHAnsi"/>
-        </w:rPr>
-        <w:t>ascade</w:t>
-      </w:r>
-      <w:r>
-        <w:rPr>
-          <w:rFonts w:cstheme="minorHAnsi"/>
-        </w:rPr>
-        <w:t>’s</w:t>
-      </w:r>
-      <w:r>
-        <w:rPr>
-          <w:rFonts w:cstheme="minorHAnsi"/>
-        </w:rPr>
-        <w:t xml:space="preserve"> content management system</w:t>
-      </w:r>
-      <w:r>
-        <w:rPr>
-          <w:rFonts w:cstheme="minorHAnsi"/>
-        </w:rPr>
-        <w:t>, JavaScript and HTML</w:t>
-      </w:r>
-      <w:r>
-        <w:rPr>
-          <w:rFonts w:cstheme="minorHAnsi"/>
-        </w:rPr>
-        <w:t xml:space="preserve">. </w:t>
+      </w:pPr>
+      <w:r>
+        <w:t>C#</w:t>
       </w:r>
     </w:p>
     <w:p>
@@ -904,33 +696,12 @@
         <w:pStyle w:val="ListParagraph"/>
         <w:numPr>
           <w:ilvl w:val="0"/>
-          <w:numId w:val="4"/>
+          <w:numId w:val="9"/>
         </w:numPr>
         <w:spacing w:line="240" w:lineRule="auto"/>
-        <w:rPr>
-          <w:rFonts w:cstheme="minorHAnsi"/>
-        </w:rPr>
-      </w:pPr>
-      <w:r>
-        <w:rPr>
-          <w:rFonts w:cstheme="minorHAnsi"/>
-        </w:rPr>
-        <w:t>http://www.csus.edu/promisezone/</w:t>
-      </w:r>
-    </w:p>
-    <w:p>
-      <w:pPr>
-        <w:spacing w:line="240" w:lineRule="auto"/>
-        <w:contextualSpacing/>
-        <w:rPr>
-          <w:b/>
-        </w:rPr>
-      </w:pPr>
-      <w:r>
-        <w:rPr>
-          <w:b/>
-        </w:rPr>
-        <w:t>Parks and Recreation Attendance Application – Team Lead</w:t>
+      </w:pPr>
+      <w:r>
+        <w:t>HTML</w:t>
       </w:r>
     </w:p>
     <w:p>
@@ -938,38 +709,257 @@
         <w:pStyle w:val="ListParagraph"/>
         <w:numPr>
           <w:ilvl w:val="0"/>
-          <w:numId w:val="4"/>
+          <w:numId w:val="9"/>
         </w:numPr>
         <w:spacing w:line="240" w:lineRule="auto"/>
       </w:pPr>
       <w:r>
-        <w:t>C</w:t>
-      </w:r>
-      <w:r>
-        <w:t xml:space="preserve">oordinated and managed a team in developing an </w:t>
-      </w:r>
-      <w:r>
-        <w:t xml:space="preserve">attendance </w:t>
-      </w:r>
-      <w:r>
-        <w:t xml:space="preserve">application for </w:t>
-      </w:r>
-      <w:r>
-        <w:t>the Parks and Recreation</w:t>
-      </w:r>
-      <w:r>
-        <w:t xml:space="preserve"> Department</w:t>
-      </w:r>
-      <w:r>
-        <w:t xml:space="preserve"> using Java and MySQL</w:t>
-      </w:r>
-      <w:r>
-        <w:t>.</w:t>
-      </w:r>
-    </w:p>
-    <w:p>
-      <w:pPr>
-        <w:spacing w:line="240" w:lineRule="auto"/>
+        <w:t>Altiris Agent</w:t>
+      </w:r>
+    </w:p>
+    <w:p>
+      <w:pPr>
+        <w:pStyle w:val="ListParagraph"/>
+        <w:numPr>
+          <w:ilvl w:val="0"/>
+          <w:numId w:val="9"/>
+        </w:numPr>
+        <w:spacing w:line="240" w:lineRule="auto"/>
+      </w:pPr>
+      <w:r>
+        <w:t>Cascade Server</w:t>
+      </w:r>
+    </w:p>
+    <w:p>
+      <w:pPr>
+        <w:pStyle w:val="ListParagraph"/>
+        <w:numPr>
+          <w:ilvl w:val="0"/>
+          <w:numId w:val="9"/>
+        </w:numPr>
+        <w:spacing w:line="240" w:lineRule="auto"/>
+      </w:pPr>
+      <w:r>
+        <w:t>Blender</w:t>
+      </w:r>
+    </w:p>
+    <w:p>
+      <w:pPr>
+        <w:pStyle w:val="ListParagraph"/>
+        <w:numPr>
+          <w:ilvl w:val="0"/>
+          <w:numId w:val="9"/>
+        </w:numPr>
+        <w:spacing w:line="240" w:lineRule="auto"/>
+      </w:pPr>
+      <w:r>
+        <w:t>C++</w:t>
+      </w:r>
+    </w:p>
+    <w:p>
+      <w:pPr>
+        <w:pStyle w:val="ListParagraph"/>
+        <w:numPr>
+          <w:ilvl w:val="0"/>
+          <w:numId w:val="9"/>
+        </w:numPr>
+        <w:spacing w:line="240" w:lineRule="auto"/>
+      </w:pPr>
+      <w:r>
+        <w:t>MySQL</w:t>
+      </w:r>
+    </w:p>
+    <w:p>
+      <w:pPr>
+        <w:pStyle w:val="ListParagraph"/>
+        <w:numPr>
+          <w:ilvl w:val="0"/>
+          <w:numId w:val="9"/>
+        </w:numPr>
+        <w:spacing w:line="240" w:lineRule="auto"/>
+      </w:pPr>
+      <w:r>
+        <w:t>GitHub</w:t>
+      </w:r>
+    </w:p>
+    <w:p>
+      <w:pPr>
+        <w:pStyle w:val="ListParagraph"/>
+        <w:numPr>
+          <w:ilvl w:val="0"/>
+          <w:numId w:val="9"/>
+        </w:numPr>
+        <w:spacing w:line="240" w:lineRule="auto"/>
+      </w:pPr>
+      <w:r>
+        <w:t>Scheme</w:t>
+      </w:r>
+    </w:p>
+    <w:p>
+      <w:pPr>
+        <w:pStyle w:val="ListParagraph"/>
+        <w:numPr>
+          <w:ilvl w:val="0"/>
+          <w:numId w:val="9"/>
+        </w:numPr>
+        <w:spacing w:line="240" w:lineRule="auto"/>
+      </w:pPr>
+      <w:r>
+        <w:t>Assembly</w:t>
+      </w:r>
+    </w:p>
+    <w:p>
+      <w:pPr>
+        <w:pStyle w:val="ListParagraph"/>
+        <w:numPr>
+          <w:ilvl w:val="0"/>
+          <w:numId w:val="9"/>
+        </w:numPr>
+        <w:spacing w:line="240" w:lineRule="auto"/>
+      </w:pPr>
+      <w:r>
+        <w:t>Prolog</w:t>
+      </w:r>
+    </w:p>
+    <w:p>
+      <w:pPr>
+        <w:pStyle w:val="ListParagraph"/>
+        <w:numPr>
+          <w:ilvl w:val="0"/>
+          <w:numId w:val="9"/>
+        </w:numPr>
+        <w:spacing w:line="240" w:lineRule="auto"/>
+      </w:pPr>
+      <w:r>
+        <w:t>Use-Case Modeling</w:t>
+      </w:r>
+    </w:p>
+    <w:p>
+      <w:pPr>
+        <w:pStyle w:val="ListParagraph"/>
+        <w:numPr>
+          <w:ilvl w:val="0"/>
+          <w:numId w:val="9"/>
+        </w:numPr>
+        <w:spacing w:line="240" w:lineRule="auto"/>
+      </w:pPr>
+      <w:r>
+        <w:t>Class Diagrams</w:t>
+      </w:r>
+    </w:p>
+    <w:p>
+      <w:pPr>
+        <w:pStyle w:val="ListParagraph"/>
+        <w:numPr>
+          <w:ilvl w:val="0"/>
+          <w:numId w:val="9"/>
+        </w:numPr>
+        <w:spacing w:line="240" w:lineRule="auto"/>
+      </w:pPr>
+      <w:r>
+        <w:t>Flowcharts</w:t>
+      </w:r>
+    </w:p>
+    <w:p>
+      <w:pPr>
+        <w:pStyle w:val="ListParagraph"/>
+        <w:numPr>
+          <w:ilvl w:val="0"/>
+          <w:numId w:val="9"/>
+        </w:numPr>
+        <w:spacing w:line="240" w:lineRule="auto"/>
+      </w:pPr>
+      <w:r>
+        <w:t>Database Schemas</w:t>
+      </w:r>
+    </w:p>
+    <w:p>
+      <w:pPr>
+        <w:pStyle w:val="ListParagraph"/>
+        <w:numPr>
+          <w:ilvl w:val="0"/>
+          <w:numId w:val="9"/>
+        </w:numPr>
+        <w:spacing w:line="240" w:lineRule="auto"/>
+      </w:pPr>
+      <w:r>
+        <w:t>Eclipse</w:t>
+      </w:r>
+    </w:p>
+    <w:p>
+      <w:pPr>
+        <w:pStyle w:val="ListParagraph"/>
+        <w:numPr>
+          <w:ilvl w:val="0"/>
+          <w:numId w:val="9"/>
+        </w:numPr>
+        <w:spacing w:line="240" w:lineRule="auto"/>
+      </w:pPr>
+      <w:r>
+        <w:t>Visual Studio</w:t>
+      </w:r>
+    </w:p>
+    <w:p>
+      <w:pPr>
+        <w:pStyle w:val="ListParagraph"/>
+        <w:numPr>
+          <w:ilvl w:val="0"/>
+          <w:numId w:val="9"/>
+        </w:numPr>
+        <w:spacing w:line="240" w:lineRule="auto"/>
+      </w:pPr>
+      <w:r>
+        <w:t>Vi Unix Editor</w:t>
+      </w:r>
+    </w:p>
+    <w:p>
+      <w:pPr>
+        <w:spacing w:line="240" w:lineRule="auto"/>
+        <w:contextualSpacing/>
+        <w:jc w:val="center"/>
+        <w:sectPr>
+          <w:headerReference w:type="default" r:id="rId9"/>
+          <w:type w:val="continuous"/>
+          <w:pgSz w:w="12240" w:h="15840"/>
+          <w:pgMar w:top="1440" w:right="1440" w:bottom="1440" w:left="1440" w:header="720" w:footer="720" w:gutter="0"/>
+          <w:cols w:num="3" w:space="720"/>
+          <w:docGrid w:linePitch="360"/>
+        </w:sectPr>
+      </w:pPr>
+    </w:p>
+    <w:p>
+      <w:pPr>
+        <w:spacing w:after="120" w:line="240" w:lineRule="auto"/>
+      </w:pPr>
+    </w:p>
+    <w:p>
+      <w:pPr>
+        <w:spacing w:after="120" w:line="240" w:lineRule="auto"/>
+      </w:pPr>
+    </w:p>
+    <w:p>
+      <w:pPr>
+        <w:spacing w:after="120" w:line="240" w:lineRule="auto"/>
+      </w:pPr>
+    </w:p>
+    <w:p>
+      <w:pPr>
+        <w:spacing w:after="120" w:line="240" w:lineRule="auto"/>
+      </w:pPr>
+    </w:p>
+    <w:p>
+      <w:pPr>
+        <w:spacing w:after="120" w:line="240" w:lineRule="auto"/>
+      </w:pPr>
+    </w:p>
+    <w:p>
+      <w:pPr>
+        <w:spacing w:after="120" w:line="240" w:lineRule="auto"/>
+      </w:pPr>
+    </w:p>
+    <w:p>
+      <w:pPr>
+        <w:spacing w:after="120" w:line="240" w:lineRule="auto"/>
       </w:pPr>
     </w:p>
     <w:p>
@@ -991,6 +981,7 @@
           <w:sz w:val="40"/>
           <w:szCs w:val="40"/>
         </w:rPr>
+        <w:lastRenderedPageBreak/>
         <w:t>Justin Tran</w:t>
       </w:r>
     </w:p>
@@ -1000,7 +991,15 @@
         <w:jc w:val="center"/>
       </w:pPr>
       <w:r>
-        <w:t>7882 Dimarco Court |</w:t>
+        <w:t xml:space="preserve">7882 </w:t>
+      </w:r>
+      <w:proofErr w:type="spellStart"/>
+      <w:r>
+        <w:t>Dimarco</w:t>
+      </w:r>
+      <w:proofErr w:type="spellEnd"/>
+      <w:r>
+        <w:t xml:space="preserve"> Court |</w:t>
       </w:r>
       <w:r>
         <w:t xml:space="preserve"> </w:t>
@@ -1019,7 +1018,7 @@
           <w:u w:val="none"/>
         </w:rPr>
       </w:pPr>
-      <w:hyperlink r:id="rId9" w:history="1">
+      <w:hyperlink r:id="rId10" w:history="1">
         <w:r>
           <w:rPr>
             <w:rStyle w:val="Hyperlink"/>
@@ -1040,6 +1039,381 @@
     </w:p>
     <w:p>
       <w:pPr>
+        <w:spacing w:after="120" w:line="240" w:lineRule="auto"/>
+      </w:pPr>
+    </w:p>
+    <w:p>
+      <w:pPr>
+        <w:pBdr>
+          <w:bottom w:val="thinThickSmallGap" w:sz="12" w:space="1" w:color="auto"/>
+        </w:pBdr>
+        <w:spacing w:before="240" w:line="240" w:lineRule="auto"/>
+        <w:contextualSpacing/>
+        <w:jc w:val="center"/>
+        <w:rPr>
+          <w:rFonts w:ascii="Imprint MT Shadow" w:hAnsi="Imprint MT Shadow"/>
+          <w:b/>
+        </w:rPr>
+      </w:pPr>
+      <w:r>
+        <w:rPr>
+          <w:rFonts w:ascii="Imprint MT Shadow" w:hAnsi="Imprint MT Shadow"/>
+          <w:b/>
+        </w:rPr>
+        <w:t>PROJECTS</w:t>
+      </w:r>
+    </w:p>
+    <w:p>
+      <w:pPr>
+        <w:spacing w:line="240" w:lineRule="auto"/>
+        <w:rPr>
+          <w:b/>
+        </w:rPr>
+      </w:pPr>
+      <w:proofErr w:type="spellStart"/>
+      <w:r>
+        <w:rPr>
+          <w:b/>
+        </w:rPr>
+        <w:t>Cubix</w:t>
+      </w:r>
+      <w:proofErr w:type="spellEnd"/>
+      <w:r>
+        <w:rPr>
+          <w:b/>
+        </w:rPr>
+        <w:t xml:space="preserve"> Video Game</w:t>
+      </w:r>
+    </w:p>
+    <w:p>
+      <w:pPr>
+        <w:pStyle w:val="ListParagraph"/>
+        <w:numPr>
+          <w:ilvl w:val="0"/>
+          <w:numId w:val="16"/>
+        </w:numPr>
+        <w:spacing w:line="240" w:lineRule="auto"/>
+        <w:rPr>
+          <w:b/>
+        </w:rPr>
+      </w:pPr>
+      <w:r>
+        <w:t>D</w:t>
+      </w:r>
+      <w:r>
+        <w:t xml:space="preserve">esigned and </w:t>
+      </w:r>
+      <w:r>
+        <w:t>developed</w:t>
+      </w:r>
+      <w:r>
+        <w:t xml:space="preserve"> a Java Game</w:t>
+      </w:r>
+      <w:r>
+        <w:t xml:space="preserve"> in a gaming architecture course. The</w:t>
+      </w:r>
+      <w:r>
+        <w:t xml:space="preserve"> in-house game engine from Sacramento State University, SAGE</w:t>
+      </w:r>
+      <w:r>
+        <w:t xml:space="preserve"> (Simple Adaptable Game Engine)</w:t>
+      </w:r>
+      <w:r>
+        <w:t>,</w:t>
+      </w:r>
+      <w:r>
+        <w:t xml:space="preserve"> and a digital content creator tool, Blender</w:t>
+      </w:r>
+      <w:r>
+        <w:t xml:space="preserve">, </w:t>
+      </w:r>
+      <w:r>
+        <w:t>were</w:t>
+      </w:r>
+      <w:r>
+        <w:t xml:space="preserve"> used during the production of the game</w:t>
+      </w:r>
+      <w:r>
+        <w:t xml:space="preserve">. </w:t>
+      </w:r>
+    </w:p>
+    <w:p>
+      <w:pPr>
+        <w:spacing w:line="240" w:lineRule="auto"/>
+        <w:rPr>
+          <w:b/>
+        </w:rPr>
+      </w:pPr>
+      <w:r>
+        <w:rPr>
+          <w:b/>
+        </w:rPr>
+        <w:t xml:space="preserve">Bullard Timecard </w:t>
+      </w:r>
+      <w:r>
+        <w:rPr>
+          <w:b/>
+        </w:rPr>
+        <w:t>Portal</w:t>
+      </w:r>
+      <w:r>
+        <w:rPr>
+          <w:b/>
+        </w:rPr>
+        <w:t xml:space="preserve"> </w:t>
+      </w:r>
+    </w:p>
+    <w:p>
+      <w:pPr>
+        <w:spacing w:line="240" w:lineRule="auto"/>
+        <w:rPr>
+          <w:b/>
+        </w:rPr>
+        <w:sectPr>
+          <w:type w:val="continuous"/>
+          <w:pgSz w:w="12240" w:h="15840"/>
+          <w:pgMar w:top="720" w:right="1440" w:bottom="187" w:left="1440" w:header="720" w:footer="720" w:gutter="0"/>
+          <w:cols w:space="720"/>
+          <w:docGrid w:linePitch="360"/>
+        </w:sectPr>
+      </w:pPr>
+    </w:p>
+    <w:p>
+      <w:pPr>
+        <w:pStyle w:val="ListParagraph"/>
+        <w:numPr>
+          <w:ilvl w:val="0"/>
+          <w:numId w:val="4"/>
+        </w:numPr>
+        <w:spacing w:line="240" w:lineRule="auto"/>
+        <w:rPr>
+          <w:rFonts w:cstheme="minorHAnsi"/>
+        </w:rPr>
+      </w:pPr>
+      <w:r>
+        <w:rPr>
+          <w:rFonts w:cstheme="minorHAnsi"/>
+        </w:rPr>
+        <w:t>Designed and developed</w:t>
+      </w:r>
+      <w:r>
+        <w:rPr>
+          <w:rFonts w:cstheme="minorHAnsi"/>
+        </w:rPr>
+        <w:t xml:space="preserve"> a web application that can track employee hours and </w:t>
+      </w:r>
+      <w:r>
+        <w:rPr>
+          <w:rFonts w:cstheme="minorHAnsi"/>
+        </w:rPr>
+        <w:t>stored employee information, using HTML, C#</w:t>
+      </w:r>
+      <w:r>
+        <w:rPr>
+          <w:rFonts w:cstheme="minorHAnsi"/>
+        </w:rPr>
+        <w:t>, AngularJS, SQL</w:t>
+      </w:r>
+      <w:r>
+        <w:rPr>
+          <w:rFonts w:cstheme="minorHAnsi"/>
+        </w:rPr>
+        <w:t xml:space="preserve"> and the ASP.NET CORE</w:t>
+      </w:r>
+      <w:r>
+        <w:rPr>
+          <w:rFonts w:cstheme="minorHAnsi"/>
+        </w:rPr>
+        <w:t xml:space="preserve"> MVC</w:t>
+      </w:r>
+      <w:r>
+        <w:rPr>
+          <w:rFonts w:cstheme="minorHAnsi"/>
+        </w:rPr>
+        <w:t xml:space="preserve"> and bootstrap</w:t>
+      </w:r>
+      <w:r>
+        <w:rPr>
+          <w:rFonts w:cstheme="minorHAnsi"/>
+        </w:rPr>
+        <w:t xml:space="preserve"> framework. </w:t>
+      </w:r>
+    </w:p>
+    <w:p>
+      <w:pPr>
+        <w:spacing w:line="240" w:lineRule="auto"/>
+        <w:rPr>
+          <w:b/>
+        </w:rPr>
+      </w:pPr>
+      <w:r>
+        <w:rPr>
+          <w:b/>
+        </w:rPr>
+        <w:t>Promise Zone Website</w:t>
+      </w:r>
+    </w:p>
+    <w:p>
+      <w:pPr>
+        <w:pStyle w:val="ListParagraph"/>
+        <w:numPr>
+          <w:ilvl w:val="0"/>
+          <w:numId w:val="4"/>
+        </w:numPr>
+        <w:spacing w:line="240" w:lineRule="auto"/>
+        <w:rPr>
+          <w:rFonts w:cstheme="minorHAnsi"/>
+        </w:rPr>
+      </w:pPr>
+      <w:r>
+        <w:rPr>
+          <w:rFonts w:cstheme="minorHAnsi"/>
+        </w:rPr>
+        <w:t>D</w:t>
+      </w:r>
+      <w:r>
+        <w:rPr>
+          <w:rFonts w:cstheme="minorHAnsi"/>
+        </w:rPr>
+        <w:t>esigned</w:t>
+      </w:r>
+      <w:r>
+        <w:rPr>
+          <w:rFonts w:cstheme="minorHAnsi"/>
+        </w:rPr>
+        <w:t xml:space="preserve"> a website for the </w:t>
+      </w:r>
+      <w:r>
+        <w:rPr>
+          <w:rFonts w:cstheme="minorHAnsi"/>
+        </w:rPr>
+        <w:t>Department of Education</w:t>
+      </w:r>
+      <w:r>
+        <w:rPr>
+          <w:rFonts w:cstheme="minorHAnsi"/>
+        </w:rPr>
+        <w:t xml:space="preserve"> and Community R</w:t>
+      </w:r>
+      <w:r>
+        <w:rPr>
+          <w:rFonts w:cstheme="minorHAnsi"/>
+        </w:rPr>
+        <w:t>esearch</w:t>
+      </w:r>
+      <w:r>
+        <w:rPr>
+          <w:rFonts w:cstheme="minorHAnsi"/>
+        </w:rPr>
+        <w:t xml:space="preserve"> using </w:t>
+      </w:r>
+      <w:r>
+        <w:rPr>
+          <w:rFonts w:cstheme="minorHAnsi"/>
+        </w:rPr>
+        <w:t>C</w:t>
+      </w:r>
+      <w:r>
+        <w:rPr>
+          <w:rFonts w:cstheme="minorHAnsi"/>
+        </w:rPr>
+        <w:t>ascade</w:t>
+      </w:r>
+      <w:r>
+        <w:rPr>
+          <w:rFonts w:cstheme="minorHAnsi"/>
+        </w:rPr>
+        <w:t>’s</w:t>
+      </w:r>
+      <w:r>
+        <w:rPr>
+          <w:rFonts w:cstheme="minorHAnsi"/>
+        </w:rPr>
+        <w:t xml:space="preserve"> content management system</w:t>
+      </w:r>
+      <w:r>
+        <w:rPr>
+          <w:rFonts w:cstheme="minorHAnsi"/>
+        </w:rPr>
+        <w:t>, JavaScript and HTML</w:t>
+      </w:r>
+      <w:r>
+        <w:rPr>
+          <w:rFonts w:cstheme="minorHAnsi"/>
+        </w:rPr>
+        <w:t xml:space="preserve">. </w:t>
+      </w:r>
+    </w:p>
+    <w:p>
+      <w:pPr>
+        <w:pStyle w:val="ListParagraph"/>
+        <w:numPr>
+          <w:ilvl w:val="0"/>
+          <w:numId w:val="4"/>
+        </w:numPr>
+        <w:spacing w:line="240" w:lineRule="auto"/>
+        <w:rPr>
+          <w:rFonts w:cstheme="minorHAnsi"/>
+        </w:rPr>
+      </w:pPr>
+      <w:r>
+        <w:rPr>
+          <w:rFonts w:cstheme="minorHAnsi"/>
+        </w:rPr>
+        <w:t>http://www.csus.edu/promisezone/</w:t>
+      </w:r>
+    </w:p>
+    <w:p>
+      <w:pPr>
+        <w:spacing w:line="240" w:lineRule="auto"/>
+        <w:contextualSpacing/>
+        <w:rPr>
+          <w:b/>
+        </w:rPr>
+      </w:pPr>
+      <w:r>
+        <w:rPr>
+          <w:b/>
+        </w:rPr>
+        <w:t>Parks and Recreation Attendance Application – Team Lead</w:t>
+      </w:r>
+    </w:p>
+    <w:p>
+      <w:pPr>
+        <w:pStyle w:val="ListParagraph"/>
+        <w:numPr>
+          <w:ilvl w:val="0"/>
+          <w:numId w:val="4"/>
+        </w:numPr>
+        <w:spacing w:line="240" w:lineRule="auto"/>
+      </w:pPr>
+      <w:r>
+        <w:t>C</w:t>
+      </w:r>
+      <w:r>
+        <w:t xml:space="preserve">oordinated and managed a team in developing an </w:t>
+      </w:r>
+      <w:r>
+        <w:t xml:space="preserve">attendance </w:t>
+      </w:r>
+      <w:r>
+        <w:t xml:space="preserve">application for </w:t>
+      </w:r>
+      <w:r>
+        <w:t>the Parks and Recreation</w:t>
+      </w:r>
+      <w:r>
+        <w:t xml:space="preserve"> Department</w:t>
+      </w:r>
+      <w:r>
+        <w:t xml:space="preserve"> using Java and MySQL</w:t>
+      </w:r>
+      <w:r>
+        <w:t>.</w:t>
+      </w:r>
+    </w:p>
+    <w:p>
+      <w:pPr>
         <w:pBdr>
           <w:bottom w:val="thinThickSmallGap" w:sz="12" w:space="1" w:color="auto"/>
         </w:pBdr>
@@ -1210,316 +1584,20 @@
       <w:r>
         <w:t xml:space="preserve"> (May 2015)</w:t>
       </w:r>
-    </w:p>
-    <w:p>
-      <w:pPr>
-        <w:pBdr>
-          <w:bottom w:val="thinThickSmallGap" w:sz="12" w:space="1" w:color="auto"/>
-        </w:pBdr>
+      <w:bookmarkStart w:id="0" w:name="_GoBack"/>
+      <w:bookmarkEnd w:id="0"/>
+    </w:p>
+    <w:p>
+      <w:pPr>
         <w:spacing w:line="240" w:lineRule="auto"/>
         <w:contextualSpacing/>
+      </w:pPr>
+    </w:p>
+    <w:p>
+      <w:pPr>
+        <w:spacing w:line="240" w:lineRule="auto"/>
         <w:jc w:val="center"/>
         <w:rPr>
-          <w:rFonts w:ascii="Imprint MT Shadow" w:hAnsi="Imprint MT Shadow"/>
-          <w:b/>
-        </w:rPr>
-      </w:pPr>
-      <w:r>
-        <w:rPr>
-          <w:rFonts w:ascii="Imprint MT Shadow" w:hAnsi="Imprint MT Shadow"/>
-          <w:b/>
-        </w:rPr>
-        <w:t>TECHNICAL SKILLS</w:t>
-      </w:r>
-    </w:p>
-    <w:p>
-      <w:pPr>
-        <w:pStyle w:val="ListParagraph"/>
-        <w:numPr>
-          <w:ilvl w:val="0"/>
-          <w:numId w:val="9"/>
-        </w:numPr>
-        <w:spacing w:line="240" w:lineRule="auto"/>
-        <w:sectPr>
-          <w:type w:val="continuous"/>
-          <w:pgSz w:w="12240" w:h="15840"/>
-          <w:pgMar w:top="864" w:right="1440" w:bottom="1440" w:left="1440" w:header="720" w:footer="720" w:gutter="0"/>
-          <w:cols w:space="720"/>
-          <w:docGrid w:linePitch="360"/>
-        </w:sectPr>
-      </w:pPr>
-    </w:p>
-    <w:p>
-      <w:pPr>
-        <w:pStyle w:val="ListParagraph"/>
-        <w:numPr>
-          <w:ilvl w:val="0"/>
-          <w:numId w:val="9"/>
-        </w:numPr>
-        <w:spacing w:line="240" w:lineRule="auto"/>
-      </w:pPr>
-      <w:r>
-        <w:t>Java</w:t>
-      </w:r>
-    </w:p>
-    <w:p>
-      <w:pPr>
-        <w:pStyle w:val="ListParagraph"/>
-        <w:numPr>
-          <w:ilvl w:val="0"/>
-          <w:numId w:val="9"/>
-        </w:numPr>
-        <w:spacing w:line="240" w:lineRule="auto"/>
-      </w:pPr>
-      <w:r>
-        <w:t>C#</w:t>
-      </w:r>
-    </w:p>
-    <w:p>
-      <w:pPr>
-        <w:pStyle w:val="ListParagraph"/>
-        <w:numPr>
-          <w:ilvl w:val="0"/>
-          <w:numId w:val="9"/>
-        </w:numPr>
-        <w:spacing w:line="240" w:lineRule="auto"/>
-      </w:pPr>
-      <w:r>
-        <w:t>HTML</w:t>
-      </w:r>
-    </w:p>
-    <w:p>
-      <w:pPr>
-        <w:pStyle w:val="ListParagraph"/>
-        <w:numPr>
-          <w:ilvl w:val="0"/>
-          <w:numId w:val="9"/>
-        </w:numPr>
-        <w:spacing w:line="240" w:lineRule="auto"/>
-      </w:pPr>
-      <w:r>
-        <w:t>C++</w:t>
-      </w:r>
-    </w:p>
-    <w:p>
-      <w:pPr>
-        <w:pStyle w:val="ListParagraph"/>
-        <w:numPr>
-          <w:ilvl w:val="0"/>
-          <w:numId w:val="9"/>
-        </w:numPr>
-        <w:spacing w:line="240" w:lineRule="auto"/>
-      </w:pPr>
-      <w:r>
-        <w:t>Cascade Server</w:t>
-      </w:r>
-    </w:p>
-    <w:p>
-      <w:pPr>
-        <w:pStyle w:val="ListParagraph"/>
-        <w:numPr>
-          <w:ilvl w:val="0"/>
-          <w:numId w:val="9"/>
-        </w:numPr>
-        <w:spacing w:line="240" w:lineRule="auto"/>
-      </w:pPr>
-      <w:r>
-        <w:t>Blender</w:t>
-      </w:r>
-    </w:p>
-    <w:p>
-      <w:pPr>
-        <w:pStyle w:val="ListParagraph"/>
-        <w:numPr>
-          <w:ilvl w:val="0"/>
-          <w:numId w:val="9"/>
-        </w:numPr>
-        <w:spacing w:line="240" w:lineRule="auto"/>
-      </w:pPr>
-      <w:r>
-        <w:t>MySQL</w:t>
-      </w:r>
-    </w:p>
-    <w:p>
-      <w:pPr>
-        <w:pStyle w:val="ListParagraph"/>
-        <w:numPr>
-          <w:ilvl w:val="0"/>
-          <w:numId w:val="9"/>
-        </w:numPr>
-        <w:spacing w:line="240" w:lineRule="auto"/>
-      </w:pPr>
-      <w:r>
-        <w:t>GitHub</w:t>
-      </w:r>
-    </w:p>
-    <w:p>
-      <w:pPr>
-        <w:pStyle w:val="ListParagraph"/>
-        <w:numPr>
-          <w:ilvl w:val="0"/>
-          <w:numId w:val="9"/>
-        </w:numPr>
-        <w:spacing w:line="240" w:lineRule="auto"/>
-      </w:pPr>
-      <w:r>
-        <w:t>Scheme</w:t>
-      </w:r>
-    </w:p>
-    <w:p>
-      <w:pPr>
-        <w:pStyle w:val="ListParagraph"/>
-        <w:numPr>
-          <w:ilvl w:val="0"/>
-          <w:numId w:val="9"/>
-        </w:numPr>
-        <w:spacing w:line="240" w:lineRule="auto"/>
-      </w:pPr>
-      <w:r>
-        <w:t>Assembly</w:t>
-      </w:r>
-    </w:p>
-    <w:p>
-      <w:pPr>
-        <w:pStyle w:val="ListParagraph"/>
-        <w:numPr>
-          <w:ilvl w:val="0"/>
-          <w:numId w:val="9"/>
-        </w:numPr>
-        <w:spacing w:line="240" w:lineRule="auto"/>
-      </w:pPr>
-      <w:r>
-        <w:t>Prolog</w:t>
-      </w:r>
-    </w:p>
-    <w:p>
-      <w:pPr>
-        <w:pStyle w:val="ListParagraph"/>
-        <w:numPr>
-          <w:ilvl w:val="0"/>
-          <w:numId w:val="9"/>
-        </w:numPr>
-        <w:spacing w:line="240" w:lineRule="auto"/>
-      </w:pPr>
-      <w:r>
-        <w:t>Use-Case Modeling</w:t>
-      </w:r>
-    </w:p>
-    <w:p>
-      <w:pPr>
-        <w:pStyle w:val="ListParagraph"/>
-        <w:numPr>
-          <w:ilvl w:val="0"/>
-          <w:numId w:val="9"/>
-        </w:numPr>
-        <w:spacing w:line="240" w:lineRule="auto"/>
-      </w:pPr>
-      <w:r>
-        <w:t>Class Diagrams</w:t>
-      </w:r>
-    </w:p>
-    <w:p>
-      <w:pPr>
-        <w:pStyle w:val="ListParagraph"/>
-        <w:numPr>
-          <w:ilvl w:val="0"/>
-          <w:numId w:val="9"/>
-        </w:numPr>
-        <w:spacing w:line="240" w:lineRule="auto"/>
-      </w:pPr>
-      <w:r>
-        <w:t>Flowcharts</w:t>
-      </w:r>
-    </w:p>
-    <w:p>
-      <w:pPr>
-        <w:pStyle w:val="ListParagraph"/>
-        <w:numPr>
-          <w:ilvl w:val="0"/>
-          <w:numId w:val="9"/>
-        </w:numPr>
-        <w:spacing w:line="240" w:lineRule="auto"/>
-      </w:pPr>
-      <w:r>
-        <w:t>Database S</w:t>
-      </w:r>
-      <w:r>
-        <w:t>chemas</w:t>
-      </w:r>
-    </w:p>
-    <w:p>
-      <w:pPr>
-        <w:pStyle w:val="ListParagraph"/>
-        <w:numPr>
-          <w:ilvl w:val="0"/>
-          <w:numId w:val="9"/>
-        </w:numPr>
-        <w:spacing w:line="240" w:lineRule="auto"/>
-      </w:pPr>
-      <w:r>
-        <w:t>Eclipse</w:t>
-      </w:r>
-    </w:p>
-    <w:p>
-      <w:pPr>
-        <w:pStyle w:val="ListParagraph"/>
-        <w:numPr>
-          <w:ilvl w:val="0"/>
-          <w:numId w:val="9"/>
-        </w:numPr>
-        <w:spacing w:line="240" w:lineRule="auto"/>
-      </w:pPr>
-      <w:r>
-        <w:t>Visual Studio</w:t>
-      </w:r>
-    </w:p>
-    <w:p>
-      <w:pPr>
-        <w:pStyle w:val="ListParagraph"/>
-        <w:numPr>
-          <w:ilvl w:val="0"/>
-          <w:numId w:val="9"/>
-        </w:numPr>
-        <w:spacing w:line="240" w:lineRule="auto"/>
-      </w:pPr>
-      <w:r>
-        <w:t>Vi Unix Editor</w:t>
-      </w:r>
-    </w:p>
-    <w:p>
-      <w:pPr>
-        <w:spacing w:line="240" w:lineRule="auto"/>
-        <w:contextualSpacing/>
-        <w:jc w:val="center"/>
-        <w:sectPr>
-          <w:headerReference w:type="default" r:id="rId10"/>
-          <w:type w:val="continuous"/>
-          <w:pgSz w:w="12240" w:h="15840"/>
-          <w:pgMar w:top="1440" w:right="1440" w:bottom="1440" w:left="1440" w:header="720" w:footer="720" w:gutter="0"/>
-          <w:cols w:num="3" w:space="720"/>
-          <w:docGrid w:linePitch="360"/>
-        </w:sectPr>
-      </w:pPr>
-    </w:p>
-    <w:p>
-      <w:pPr>
-        <w:spacing w:line="240" w:lineRule="auto"/>
-        <w:contextualSpacing/>
-        <w:jc w:val="center"/>
-      </w:pPr>
-    </w:p>
-    <w:p>
-      <w:pPr>
-        <w:spacing w:line="240" w:lineRule="auto"/>
-        <w:contextualSpacing/>
-        <w:jc w:val="center"/>
-      </w:pPr>
-    </w:p>
-    <w:p>
-      <w:pPr>
-        <w:spacing w:line="240" w:lineRule="auto"/>
-        <w:jc w:val="center"/>
-        <w:rPr>
           <w:b/>
         </w:rPr>
       </w:pPr>
@@ -1543,6 +1621,7 @@
       </w:r>
     </w:p>
     <w:sectPr>
+      <w:headerReference w:type="default" r:id="rId11"/>
       <w:type w:val="continuous"/>
       <w:pgSz w:w="12240" w:h="15840"/>
       <w:pgMar w:top="1440" w:right="1440" w:bottom="1440" w:left="1440" w:header="720" w:footer="720" w:gutter="0"/>
@@ -1604,6 +1683,16 @@
 </file>
 
 <file path=word/header1.xml><?xml version="1.0" encoding="utf-8"?>
+<w:hdr xmlns:wpc="http://schemas.microsoft.com/office/word/2010/wordprocessingCanvas" xmlns:cx="http://schemas.microsoft.com/office/drawing/2014/chartex" xmlns:cx1="http://schemas.microsoft.com/office/drawing/2015/9/8/chartex" xmlns:cx2="http://schemas.microsoft.com/office/drawing/2015/10/21/chartex" xmlns:cx3="http://schemas.microsoft.com/office/drawing/2016/5/9/chartex" xmlns:cx4="http://schemas.microsoft.com/office/drawing/2016/5/10/chartex" xmlns:cx5="http://schemas.microsoft.com/office/drawing/2016/5/11/chartex" xmlns:cx6="http://schemas.microsoft.com/office/drawing/2016/5/12/chartex" xmlns:cx7="http://schemas.microsoft.com/office/drawing/2016/5/13/chartex" xmlns:cx8="http://schemas.microsoft.com/office/drawing/2016/5/14/chartex" xmlns:mc="http://schemas.openxmlformats.org/markup-compatibility/2006" xmlns:aink="http://schemas.microsoft.com/office/drawing/2016/ink" xmlns:am3d="http://schemas.microsoft.com/office/drawing/2017/model3d" xmlns:o="urn:schemas-microsoft-com:office:office" xmlns:r="http://schemas.openxmlformats.org/officeDocument/2006/relationships" xmlns:m="http://schemas.openxmlformats.org/officeDocument/2006/math" xmlns:v="urn:schemas-microsoft-com:vml" xmlns:wp14="http://schemas.microsoft.com/office/word/2010/wordprocessingDrawing" xmlns:wp="http://schemas.openxmlformats.org/drawingml/2006/wordprocessingDrawing" xmlns:w10="urn:schemas-microsoft-com:office:word" xmlns:w="http://schemas.openxmlformats.org/wordprocessingml/2006/main" xmlns:w14="http://schemas.microsoft.com/office/word/2010/wordml" xmlns:w15="http://schemas.microsoft.com/office/word/2012/wordml" xmlns:w16cid="http://schemas.microsoft.com/office/word/2016/wordml/cid" xmlns:w16se="http://schemas.microsoft.com/office/word/2015/wordml/symex" xmlns:wpg="http://schemas.microsoft.com/office/word/2010/wordprocessingGroup" xmlns:wpi="http://schemas.microsoft.com/office/word/2010/wordprocessingInk" xmlns:wne="http://schemas.microsoft.com/office/word/2006/wordml" xmlns:wps="http://schemas.microsoft.com/office/word/2010/wordprocessingShape" mc:Ignorable="w14 w15 w16se w16cid wp14">
+  <w:p>
+    <w:pPr>
+      <w:pStyle w:val="Header"/>
+    </w:pPr>
+  </w:p>
+</w:hdr>
+</file>
+
+<file path=word/header2.xml><?xml version="1.0" encoding="utf-8"?>
 <w:hdr xmlns:wpc="http://schemas.microsoft.com/office/word/2010/wordprocessingCanvas" xmlns:cx="http://schemas.microsoft.com/office/drawing/2014/chartex" xmlns:cx1="http://schemas.microsoft.com/office/drawing/2015/9/8/chartex" xmlns:cx2="http://schemas.microsoft.com/office/drawing/2015/10/21/chartex" xmlns:cx3="http://schemas.microsoft.com/office/drawing/2016/5/9/chartex" xmlns:cx4="http://schemas.microsoft.com/office/drawing/2016/5/10/chartex" xmlns:cx5="http://schemas.microsoft.com/office/drawing/2016/5/11/chartex" xmlns:cx6="http://schemas.microsoft.com/office/drawing/2016/5/12/chartex" xmlns:cx7="http://schemas.microsoft.com/office/drawing/2016/5/13/chartex" xmlns:cx8="http://schemas.microsoft.com/office/drawing/2016/5/14/chartex" xmlns:mc="http://schemas.openxmlformats.org/markup-compatibility/2006" xmlns:aink="http://schemas.microsoft.com/office/drawing/2016/ink" xmlns:am3d="http://schemas.microsoft.com/office/drawing/2017/model3d" xmlns:o="urn:schemas-microsoft-com:office:office" xmlns:r="http://schemas.openxmlformats.org/officeDocument/2006/relationships" xmlns:m="http://schemas.openxmlformats.org/officeDocument/2006/math" xmlns:v="urn:schemas-microsoft-com:vml" xmlns:wp14="http://schemas.microsoft.com/office/word/2010/wordprocessingDrawing" xmlns:wp="http://schemas.openxmlformats.org/drawingml/2006/wordprocessingDrawing" xmlns:w10="urn:schemas-microsoft-com:office:word" xmlns:w="http://schemas.openxmlformats.org/wordprocessingml/2006/main" xmlns:w14="http://schemas.microsoft.com/office/word/2010/wordml" xmlns:w15="http://schemas.microsoft.com/office/word/2012/wordml" xmlns:w16cid="http://schemas.microsoft.com/office/word/2016/wordml/cid" xmlns:w16se="http://schemas.microsoft.com/office/word/2015/wordml/symex" xmlns:wpg="http://schemas.microsoft.com/office/word/2010/wordprocessingGroup" xmlns:wpi="http://schemas.microsoft.com/office/word/2010/wordprocessingInk" xmlns:wne="http://schemas.microsoft.com/office/word/2006/wordml" xmlns:wps="http://schemas.microsoft.com/office/word/2010/wordprocessingShape" mc:Ignorable="w14 w15 w16se w16cid wp14">
   <w:p>
     <w:pPr>
@@ -1636,7 +1725,7 @@
         <v:path o:extrusionok="f" gradientshapeok="t" o:connecttype="rect"/>
         <o:lock v:ext="edit" aspectratio="t"/>
       </v:shapetype>
-      <v:shape id="_x0000_i1030" type="#_x0000_t75" style="width:47.25pt;height:47.25pt;flip:x;visibility:visible;mso-wrap-style:square" o:bullet="t">
+      <v:shape id="_x0000_i1031" type="#_x0000_t75" style="width:47.25pt;height:47.25pt;flip:x;visibility:visible;mso-wrap-style:square" o:bullet="t">
         <v:imagedata r:id="rId1" o:title=""/>
       </v:shape>
     </w:pict>
@@ -4242,7 +4331,7 @@
 </file>
 
 <file path=customXml/itemProps1.xml><?xml version="1.0" encoding="utf-8"?>
-<ds:datastoreItem xmlns:ds="http://schemas.openxmlformats.org/officeDocument/2006/customXml" ds:itemID="{FC0A0D81-CC0F-4347-B253-974FD0799282}">
+<ds:datastoreItem xmlns:ds="http://schemas.openxmlformats.org/officeDocument/2006/customXml" ds:itemID="{3B58A86C-ABA8-4065-A66A-B4986C4EC126}">
   <ds:schemaRefs>
     <ds:schemaRef ds:uri="http://schemas.openxmlformats.org/officeDocument/2006/bibliography"/>
   </ds:schemaRefs>

</xml_diff>